<commit_message>
answ.docx has been saved
</commit_message>
<xml_diff>
--- a/answ.docx
+++ b/answ.docx
@@ -1252,18 +1252,6 @@
         </w:rPr>
         <w:t>column.</w:t>
       </w:r>
-      <w:r>
-        <w:rPr>
-          <w:i/>
-          <w:iCs/>
-          <w:sz w:val="24"/>
-          <w:szCs w:val="24"/>
-          <w:lang w:val="ru-RU"/>
-        </w:rPr>
-        <w:t>ЫЫ</w:t>
-      </w:r>
-      <w:bookmarkStart w:id="0" w:name="_GoBack"/>
-      <w:bookmarkEnd w:id="0"/>
     </w:p>
     <w:p>
       <w:pPr>
@@ -1294,7 +1282,7 @@
                 <wp:positionV relativeFrom="paragraph">
                   <wp:posOffset>122555</wp:posOffset>
                 </wp:positionV>
-                <wp:extent cx="5372100" cy="3070860"/>
+                <wp:extent cx="5905500" cy="3970020"/>
                 <wp:effectExtent l="0" t="0" r="0" b="0"/>
                 <wp:wrapNone/>
                 <wp:docPr id="4" name="Text Box 4"/>
@@ -1310,7 +1298,522 @@
                       <wps:spPr bwMode="auto">
                         <a:xfrm>
                           <a:off x="0" y="0"/>
-                          <a:ext cx="5372100" cy="3070860"/>
+                          <a:ext cx="5905500" cy="3970020"/>
+                        </a:xfrm>
+                        <a:prstGeom prst="roundRect">
+                          <a:avLst>
+                            <a:gd name="adj" fmla="val 4537"/>
+                          </a:avLst>
+                        </a:prstGeom>
+                        <a:solidFill>
+                          <a:schemeClr val="tx2">
+                            <a:lumMod val="20000"/>
+                            <a:lumOff val="80000"/>
+                          </a:schemeClr>
+                        </a:solidFill>
+                        <a:ln>
+                          <a:noFill/>
+                          <a:headEnd/>
+                          <a:tailEnd/>
+                        </a:ln>
+                      </wps:spPr>
+                      <wps:style>
+                        <a:lnRef idx="2">
+                          <a:schemeClr val="accent5"/>
+                        </a:lnRef>
+                        <a:fillRef idx="1">
+                          <a:schemeClr val="lt1"/>
+                        </a:fillRef>
+                        <a:effectRef idx="0">
+                          <a:schemeClr val="accent5"/>
+                        </a:effectRef>
+                        <a:fontRef idx="minor">
+                          <a:schemeClr val="dk1"/>
+                        </a:fontRef>
+                      </wps:style>
+                      <wps:txbx>
+                        <w:txbxContent>
+                          <w:p>
+                            <w:pPr>
+                              <w:ind w:left="360" w:hanging="360"/>
+                            </w:pPr>
+                            <w:r>
+                              <w:t>Code:</w:t>
+                            </w:r>
+                          </w:p>
+                          <w:p>
+                            <w:pPr>
+                              <w:ind w:left="360" w:hanging="360"/>
+                              <w:jc w:val="both"/>
+                            </w:pPr>
+                            <w:r>
+                              <w:rPr>
+                                <w:noProof/>
+                                <w:lang w:val="ru-RU" w:eastAsia="ru-RU"/>
+                              </w:rPr>
+                              <w:drawing>
+                                <wp:inline distT="0" distB="0" distL="0" distR="0" wp14:anchorId="0DA3F5BB" wp14:editId="00ED9448">
+                                  <wp:extent cx="6172283" cy="3406140"/>
+                                  <wp:effectExtent l="0" t="0" r="0" b="3810"/>
+                                  <wp:docPr id="8" name="Рисунок 8"/>
+                                  <wp:cNvGraphicFramePr>
+                                    <a:graphicFrameLocks xmlns:a="http://schemas.openxmlformats.org/drawingml/2006/main" noChangeAspect="1"/>
+                                  </wp:cNvGraphicFramePr>
+                                  <a:graphic xmlns:a="http://schemas.openxmlformats.org/drawingml/2006/main">
+                                    <a:graphicData uri="http://schemas.openxmlformats.org/drawingml/2006/picture">
+                                      <pic:pic xmlns:pic="http://schemas.openxmlformats.org/drawingml/2006/picture">
+                                        <pic:nvPicPr>
+                                          <pic:cNvPr id="1" name=""/>
+                                          <pic:cNvPicPr/>
+                                        </pic:nvPicPr>
+                                        <pic:blipFill>
+                                          <a:blip r:embed="rId9"/>
+                                          <a:stretch>
+                                            <a:fillRect/>
+                                          </a:stretch>
+                                        </pic:blipFill>
+                                        <pic:spPr>
+                                          <a:xfrm>
+                                            <a:off x="0" y="0"/>
+                                            <a:ext cx="6191517" cy="3416754"/>
+                                          </a:xfrm>
+                                          <a:prstGeom prst="rect">
+                                            <a:avLst/>
+                                          </a:prstGeom>
+                                        </pic:spPr>
+                                      </pic:pic>
+                                    </a:graphicData>
+                                  </a:graphic>
+                                </wp:inline>
+                              </w:drawing>
+                            </w:r>
+                          </w:p>
+                        </w:txbxContent>
+                      </wps:txbx>
+                      <wps:bodyPr rot="0" vert="horz" wrap="square" lIns="91440" tIns="45720" rIns="91440" bIns="45720" anchor="t" anchorCtr="0">
+                        <a:noAutofit/>
+                      </wps:bodyPr>
+                    </wps:wsp>
+                  </a:graphicData>
+                </a:graphic>
+                <wp14:sizeRelH relativeFrom="margin">
+                  <wp14:pctWidth>0</wp14:pctWidth>
+                </wp14:sizeRelH>
+                <wp14:sizeRelV relativeFrom="margin">
+                  <wp14:pctHeight>0</wp14:pctHeight>
+                </wp14:sizeRelV>
+              </wp:anchor>
+            </w:drawing>
+          </mc:Choice>
+          <mc:Fallback>
+            <w:pict>
+              <v:roundrect w14:anchorId="56B9E23E" id="Text Box 4" o:spid="_x0000_s1028" style="position:absolute;left:0;text-align:left;margin-left:99.6pt;margin-top:9.65pt;width:465pt;height:312.6pt;z-index:251663360;visibility:visible;mso-wrap-style:square;mso-width-percent:0;mso-height-percent:0;mso-wrap-distance-left:9pt;mso-wrap-distance-top:3.6pt;mso-wrap-distance-right:9pt;mso-wrap-distance-bottom:3.6pt;mso-position-horizontal:absolute;mso-position-horizontal-relative:page;mso-position-vertical:absolute;mso-position-vertical-relative:text;mso-width-percent:0;mso-height-percent:0;mso-width-relative:margin;mso-height-relative:margin;v-text-anchor:top" arcsize="2973f" o:gfxdata="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" fillcolor="#d5dce4 [671]" stroked="f" strokeweight="1pt">
+                <v:stroke joinstyle="miter"/>
+                <v:textbox>
+                  <w:txbxContent>
+                    <w:p>
+                      <w:pPr>
+                        <w:ind w:left="360" w:hanging="360"/>
+                      </w:pPr>
+                      <w:r>
+                        <w:t>Code:</w:t>
+                      </w:r>
+                    </w:p>
+                    <w:p>
+                      <w:pPr>
+                        <w:ind w:left="360" w:hanging="360"/>
+                        <w:jc w:val="both"/>
+                      </w:pPr>
+                      <w:r>
+                        <w:rPr>
+                          <w:noProof/>
+                          <w:lang w:val="ru-RU" w:eastAsia="ru-RU"/>
+                        </w:rPr>
+                        <w:drawing>
+                          <wp:inline distT="0" distB="0" distL="0" distR="0" wp14:anchorId="0DA3F5BB" wp14:editId="00ED9448">
+                            <wp:extent cx="6172283" cy="3406140"/>
+                            <wp:effectExtent l="0" t="0" r="0" b="3810"/>
+                            <wp:docPr id="8" name="Рисунок 8"/>
+                            <wp:cNvGraphicFramePr>
+                              <a:graphicFrameLocks xmlns:a="http://schemas.openxmlformats.org/drawingml/2006/main" noChangeAspect="1"/>
+                            </wp:cNvGraphicFramePr>
+                            <a:graphic xmlns:a="http://schemas.openxmlformats.org/drawingml/2006/main">
+                              <a:graphicData uri="http://schemas.openxmlformats.org/drawingml/2006/picture">
+                                <pic:pic xmlns:pic="http://schemas.openxmlformats.org/drawingml/2006/picture">
+                                  <pic:nvPicPr>
+                                    <pic:cNvPr id="1" name=""/>
+                                    <pic:cNvPicPr/>
+                                  </pic:nvPicPr>
+                                  <pic:blipFill>
+                                    <a:blip r:embed="rId9"/>
+                                    <a:stretch>
+                                      <a:fillRect/>
+                                    </a:stretch>
+                                  </pic:blipFill>
+                                  <pic:spPr>
+                                    <a:xfrm>
+                                      <a:off x="0" y="0"/>
+                                      <a:ext cx="6191517" cy="3416754"/>
+                                    </a:xfrm>
+                                    <a:prstGeom prst="rect">
+                                      <a:avLst/>
+                                    </a:prstGeom>
+                                  </pic:spPr>
+                                </pic:pic>
+                              </a:graphicData>
+                            </a:graphic>
+                          </wp:inline>
+                        </w:drawing>
+                      </w:r>
+                    </w:p>
+                  </w:txbxContent>
+                </v:textbox>
+                <w10:wrap anchorx="page"/>
+              </v:roundrect>
+            </w:pict>
+          </mc:Fallback>
+        </mc:AlternateContent>
+      </w:r>
+    </w:p>
+    <w:p>
+      <w:pPr>
+        <w:pStyle w:val="a4"/>
+        <w:ind w:hanging="270"/>
+        <w:jc w:val="both"/>
+        <w:rPr>
+          <w:i/>
+          <w:iCs/>
+          <w:sz w:val="24"/>
+          <w:szCs w:val="24"/>
+        </w:rPr>
+      </w:pPr>
+    </w:p>
+    <w:p>
+      <w:pPr>
+        <w:pStyle w:val="a4"/>
+        <w:ind w:hanging="270"/>
+        <w:jc w:val="both"/>
+        <w:rPr>
+          <w:i/>
+          <w:iCs/>
+          <w:sz w:val="24"/>
+          <w:szCs w:val="24"/>
+        </w:rPr>
+      </w:pPr>
+    </w:p>
+    <w:p>
+      <w:pPr>
+        <w:pStyle w:val="a4"/>
+        <w:ind w:hanging="270"/>
+        <w:jc w:val="both"/>
+        <w:rPr>
+          <w:i/>
+          <w:iCs/>
+          <w:sz w:val="24"/>
+          <w:szCs w:val="24"/>
+        </w:rPr>
+      </w:pPr>
+    </w:p>
+    <w:p>
+      <w:pPr>
+        <w:pStyle w:val="a4"/>
+        <w:ind w:hanging="270"/>
+        <w:jc w:val="both"/>
+        <w:rPr>
+          <w:i/>
+          <w:iCs/>
+          <w:sz w:val="24"/>
+          <w:szCs w:val="24"/>
+        </w:rPr>
+      </w:pPr>
+    </w:p>
+    <w:p>
+      <w:pPr>
+        <w:pStyle w:val="a4"/>
+        <w:ind w:hanging="270"/>
+        <w:jc w:val="both"/>
+        <w:rPr>
+          <w:i/>
+          <w:iCs/>
+          <w:sz w:val="24"/>
+          <w:szCs w:val="24"/>
+        </w:rPr>
+      </w:pPr>
+    </w:p>
+    <w:p>
+      <w:pPr>
+        <w:pStyle w:val="a4"/>
+        <w:ind w:hanging="270"/>
+        <w:jc w:val="both"/>
+        <w:rPr>
+          <w:i/>
+          <w:iCs/>
+          <w:sz w:val="24"/>
+          <w:szCs w:val="24"/>
+        </w:rPr>
+      </w:pPr>
+    </w:p>
+    <w:p>
+      <w:pPr>
+        <w:pStyle w:val="a4"/>
+        <w:ind w:hanging="270"/>
+        <w:jc w:val="both"/>
+        <w:rPr>
+          <w:i/>
+          <w:iCs/>
+          <w:sz w:val="24"/>
+          <w:szCs w:val="24"/>
+        </w:rPr>
+      </w:pPr>
+    </w:p>
+    <w:p>
+      <w:pPr>
+        <w:pStyle w:val="a4"/>
+        <w:ind w:hanging="270"/>
+        <w:jc w:val="both"/>
+        <w:rPr>
+          <w:i/>
+          <w:iCs/>
+          <w:sz w:val="24"/>
+          <w:szCs w:val="24"/>
+        </w:rPr>
+      </w:pPr>
+    </w:p>
+    <w:p>
+      <w:pPr>
+        <w:pStyle w:val="a4"/>
+        <w:ind w:hanging="270"/>
+        <w:jc w:val="both"/>
+        <w:rPr>
+          <w:i/>
+          <w:iCs/>
+          <w:sz w:val="24"/>
+          <w:szCs w:val="24"/>
+        </w:rPr>
+      </w:pPr>
+    </w:p>
+    <w:p>
+      <w:pPr>
+        <w:pStyle w:val="a4"/>
+        <w:ind w:hanging="270"/>
+        <w:jc w:val="both"/>
+        <w:rPr>
+          <w:i/>
+          <w:iCs/>
+          <w:sz w:val="24"/>
+          <w:szCs w:val="24"/>
+        </w:rPr>
+      </w:pPr>
+    </w:p>
+    <w:p>
+      <w:pPr>
+        <w:pStyle w:val="a4"/>
+        <w:ind w:hanging="270"/>
+        <w:jc w:val="both"/>
+        <w:rPr>
+          <w:i/>
+          <w:iCs/>
+          <w:sz w:val="24"/>
+          <w:szCs w:val="24"/>
+        </w:rPr>
+      </w:pPr>
+    </w:p>
+    <w:p>
+      <w:pPr>
+        <w:pStyle w:val="a4"/>
+        <w:ind w:hanging="270"/>
+        <w:jc w:val="both"/>
+        <w:rPr>
+          <w:i/>
+          <w:iCs/>
+          <w:sz w:val="24"/>
+          <w:szCs w:val="24"/>
+        </w:rPr>
+      </w:pPr>
+    </w:p>
+    <w:p>
+      <w:pPr>
+        <w:pStyle w:val="a4"/>
+        <w:ind w:hanging="270"/>
+        <w:jc w:val="both"/>
+        <w:rPr>
+          <w:i/>
+          <w:iCs/>
+          <w:sz w:val="24"/>
+          <w:szCs w:val="24"/>
+        </w:rPr>
+      </w:pPr>
+    </w:p>
+    <w:p>
+      <w:pPr>
+        <w:pStyle w:val="a4"/>
+        <w:ind w:hanging="270"/>
+        <w:jc w:val="both"/>
+        <w:rPr>
+          <w:i/>
+          <w:iCs/>
+          <w:sz w:val="24"/>
+          <w:szCs w:val="24"/>
+        </w:rPr>
+      </w:pPr>
+    </w:p>
+    <w:p>
+      <w:pPr>
+        <w:pStyle w:val="a4"/>
+        <w:ind w:hanging="270"/>
+        <w:jc w:val="both"/>
+        <w:rPr>
+          <w:i/>
+          <w:iCs/>
+          <w:sz w:val="24"/>
+          <w:szCs w:val="24"/>
+        </w:rPr>
+      </w:pPr>
+    </w:p>
+    <w:p>
+      <w:pPr>
+        <w:pStyle w:val="a4"/>
+        <w:ind w:hanging="270"/>
+        <w:jc w:val="both"/>
+        <w:rPr>
+          <w:i/>
+          <w:iCs/>
+          <w:sz w:val="24"/>
+          <w:szCs w:val="24"/>
+        </w:rPr>
+      </w:pPr>
+    </w:p>
+    <w:p>
+      <w:pPr>
+        <w:pStyle w:val="a4"/>
+        <w:ind w:hanging="270"/>
+        <w:jc w:val="both"/>
+        <w:rPr>
+          <w:i/>
+          <w:iCs/>
+          <w:sz w:val="24"/>
+          <w:szCs w:val="24"/>
+        </w:rPr>
+      </w:pPr>
+    </w:p>
+    <w:p>
+      <w:pPr>
+        <w:pStyle w:val="a4"/>
+        <w:ind w:hanging="270"/>
+        <w:jc w:val="both"/>
+        <w:rPr>
+          <w:i/>
+          <w:iCs/>
+          <w:sz w:val="24"/>
+          <w:szCs w:val="24"/>
+        </w:rPr>
+      </w:pPr>
+    </w:p>
+    <w:p>
+      <w:pPr>
+        <w:pStyle w:val="a4"/>
+        <w:ind w:hanging="270"/>
+        <w:jc w:val="both"/>
+        <w:rPr>
+          <w:i/>
+          <w:iCs/>
+          <w:sz w:val="24"/>
+          <w:szCs w:val="24"/>
+        </w:rPr>
+      </w:pPr>
+    </w:p>
+    <w:p>
+      <w:pPr>
+        <w:pStyle w:val="a4"/>
+        <w:ind w:hanging="270"/>
+        <w:jc w:val="both"/>
+        <w:rPr>
+          <w:i/>
+          <w:iCs/>
+          <w:sz w:val="24"/>
+          <w:szCs w:val="24"/>
+        </w:rPr>
+      </w:pPr>
+    </w:p>
+    <w:p>
+      <w:pPr>
+        <w:pStyle w:val="a4"/>
+        <w:ind w:hanging="270"/>
+        <w:jc w:val="both"/>
+        <w:rPr>
+          <w:i/>
+          <w:iCs/>
+          <w:sz w:val="24"/>
+          <w:szCs w:val="24"/>
+        </w:rPr>
+      </w:pPr>
+    </w:p>
+    <w:p>
+      <w:pPr>
+        <w:pStyle w:val="a4"/>
+        <w:ind w:hanging="270"/>
+        <w:jc w:val="both"/>
+        <w:rPr>
+          <w:i/>
+          <w:iCs/>
+          <w:sz w:val="24"/>
+          <w:szCs w:val="24"/>
+        </w:rPr>
+      </w:pPr>
+    </w:p>
+    <w:p>
+      <w:pPr>
+        <w:pStyle w:val="a4"/>
+        <w:numPr>
+          <w:ilvl w:val="0"/>
+          <w:numId w:val="4"/>
+        </w:numPr>
+        <w:ind w:left="720" w:hanging="270"/>
+        <w:jc w:val="both"/>
+        <w:rPr>
+          <w:i/>
+          <w:iCs/>
+          <w:sz w:val="24"/>
+          <w:szCs w:val="24"/>
+        </w:rPr>
+      </w:pPr>
+      <w:r>
+        <w:rPr>
+          <w:i/>
+          <w:iCs/>
+          <w:noProof/>
+          <w:sz w:val="24"/>
+          <w:szCs w:val="24"/>
+          <w:lang w:val="ru-RU" w:eastAsia="ru-RU"/>
+        </w:rPr>
+        <mc:AlternateContent>
+          <mc:Choice Requires="wps">
+            <w:drawing>
+              <wp:anchor distT="45720" distB="45720" distL="114300" distR="114300" simplePos="0" relativeHeight="251664384" behindDoc="0" locked="0" layoutInCell="1" allowOverlap="1" wp14:anchorId="2F722EA1" wp14:editId="4A7397E6">
+                <wp:simplePos x="0" y="0"/>
+                <wp:positionH relativeFrom="margin">
+                  <wp:align>right</wp:align>
+                </wp:positionH>
+                <wp:positionV relativeFrom="paragraph">
+                  <wp:posOffset>427990</wp:posOffset>
+                </wp:positionV>
+                <wp:extent cx="5928360" cy="3390900"/>
+                <wp:effectExtent l="0" t="0" r="0" b="0"/>
+                <wp:wrapNone/>
+                <wp:docPr id="5" name="Text Box 5"/>
+                <wp:cNvGraphicFramePr>
+                  <a:graphicFrameLocks xmlns:a="http://schemas.openxmlformats.org/drawingml/2006/main"/>
+                </wp:cNvGraphicFramePr>
+                <a:graphic xmlns:a="http://schemas.openxmlformats.org/drawingml/2006/main">
+                  <a:graphicData uri="http://schemas.microsoft.com/office/word/2010/wordprocessingShape">
+                    <wps:wsp>
+                      <wps:cNvSpPr txBox="1">
+                        <a:spLocks noChangeArrowheads="1"/>
+                      </wps:cNvSpPr>
+                      <wps:spPr bwMode="auto">
+                        <a:xfrm>
+                          <a:off x="0" y="0"/>
+                          <a:ext cx="5928360" cy="3390900"/>
                         </a:xfrm>
                         <a:prstGeom prst="roundRect">
                           <a:avLst>
@@ -1355,14 +1858,49 @@
                           </w:p>
                           <w:p>
                             <w:r>
-                              <w:t>…</w:t>
+                              <w:rPr>
+                                <w:noProof/>
+                                <w:lang w:val="ru-RU" w:eastAsia="ru-RU"/>
+                              </w:rPr>
+                              <w:drawing>
+                                <wp:inline distT="0" distB="0" distL="0" distR="0" wp14:anchorId="1CDF2A2F" wp14:editId="630502C2">
+                                  <wp:extent cx="5638800" cy="3052545"/>
+                                  <wp:effectExtent l="0" t="0" r="0" b="0"/>
+                                  <wp:docPr id="9" name="Рисунок 9"/>
+                                  <wp:cNvGraphicFramePr>
+                                    <a:graphicFrameLocks xmlns:a="http://schemas.openxmlformats.org/drawingml/2006/main" noChangeAspect="1"/>
+                                  </wp:cNvGraphicFramePr>
+                                  <a:graphic xmlns:a="http://schemas.openxmlformats.org/drawingml/2006/main">
+                                    <a:graphicData uri="http://schemas.openxmlformats.org/drawingml/2006/picture">
+                                      <pic:pic xmlns:pic="http://schemas.openxmlformats.org/drawingml/2006/picture">
+                                        <pic:nvPicPr>
+                                          <pic:cNvPr id="1" name=""/>
+                                          <pic:cNvPicPr/>
+                                        </pic:nvPicPr>
+                                        <pic:blipFill>
+                                          <a:blip r:embed="rId10"/>
+                                          <a:stretch>
+                                            <a:fillRect/>
+                                          </a:stretch>
+                                        </pic:blipFill>
+                                        <pic:spPr>
+                                          <a:xfrm>
+                                            <a:off x="0" y="0"/>
+                                            <a:ext cx="5684711" cy="3077399"/>
+                                          </a:xfrm>
+                                          <a:prstGeom prst="rect">
+                                            <a:avLst/>
+                                          </a:prstGeom>
+                                        </pic:spPr>
+                                      </pic:pic>
+                                    </a:graphicData>
+                                  </a:graphic>
+                                </wp:inline>
+                              </w:drawing>
                             </w:r>
                           </w:p>
-                          <w:p>
-                            <w:r>
-                              <w:t>…</w:t>
-                            </w:r>
-                          </w:p>
+                          <w:p/>
+                          <w:p/>
                         </w:txbxContent>
                       </wps:txbx>
                       <wps:bodyPr rot="0" vert="horz" wrap="square" lIns="91440" tIns="45720" rIns="91440" bIns="45720" anchor="t" anchorCtr="0">
@@ -1382,7 +1920,7 @@
           </mc:Choice>
           <mc:Fallback>
             <w:pict>
-              <v:roundrect w14:anchorId="56B9E23E" id="Text Box 4" o:spid="_x0000_s1028" style="position:absolute;left:0;text-align:left;margin-left:99.6pt;margin-top:9.65pt;width:423pt;height:241.8pt;z-index:251663360;visibility:visible;mso-wrap-style:square;mso-width-percent:0;mso-height-percent:0;mso-wrap-distance-left:9pt;mso-wrap-distance-top:3.6pt;mso-wrap-distance-right:9pt;mso-wrap-distance-bottom:3.6pt;mso-position-horizontal:absolute;mso-position-horizontal-relative:page;mso-position-vertical:absolute;mso-position-vertical-relative:text;mso-width-percent:0;mso-height-percent:0;mso-width-relative:margin;mso-height-relative:margin;v-text-anchor:top" arcsize="2973f" o:gfxdata="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" fillcolor="#d5dce4 [671]" stroked="f" strokeweight="1pt">
+              <v:roundrect w14:anchorId="2F722EA1" id="Text Box 5" o:spid="_x0000_s1029" style="position:absolute;left:0;text-align:left;margin-left:415.6pt;margin-top:33.7pt;width:466.8pt;height:267pt;z-index:251664384;visibility:visible;mso-wrap-style:square;mso-width-percent:0;mso-height-percent:0;mso-wrap-distance-left:9pt;mso-wrap-distance-top:3.6pt;mso-wrap-distance-right:9pt;mso-wrap-distance-bottom:3.6pt;mso-position-horizontal:right;mso-position-horizontal-relative:margin;mso-position-vertical:absolute;mso-position-vertical-relative:text;mso-width-percent:0;mso-height-percent:0;mso-width-relative:margin;mso-height-relative:margin;v-text-anchor:top" arcsize="2973f" o:gfxdata="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" fillcolor="#d5dce4 [671]" stroked="f" strokeweight="1pt">
                 <v:stroke joinstyle="miter"/>
                 <v:textbox>
                   <w:txbxContent>
@@ -1396,27 +1934,109 @@
                     </w:p>
                     <w:p>
                       <w:r>
-                        <w:t>…</w:t>
+                        <w:rPr>
+                          <w:noProof/>
+                          <w:lang w:val="ru-RU" w:eastAsia="ru-RU"/>
+                        </w:rPr>
+                        <w:drawing>
+                          <wp:inline distT="0" distB="0" distL="0" distR="0" wp14:anchorId="1CDF2A2F" wp14:editId="630502C2">
+                            <wp:extent cx="5638800" cy="3052545"/>
+                            <wp:effectExtent l="0" t="0" r="0" b="0"/>
+                            <wp:docPr id="9" name="Рисунок 9"/>
+                            <wp:cNvGraphicFramePr>
+                              <a:graphicFrameLocks xmlns:a="http://schemas.openxmlformats.org/drawingml/2006/main" noChangeAspect="1"/>
+                            </wp:cNvGraphicFramePr>
+                            <a:graphic xmlns:a="http://schemas.openxmlformats.org/drawingml/2006/main">
+                              <a:graphicData uri="http://schemas.openxmlformats.org/drawingml/2006/picture">
+                                <pic:pic xmlns:pic="http://schemas.openxmlformats.org/drawingml/2006/picture">
+                                  <pic:nvPicPr>
+                                    <pic:cNvPr id="1" name=""/>
+                                    <pic:cNvPicPr/>
+                                  </pic:nvPicPr>
+                                  <pic:blipFill>
+                                    <a:blip r:embed="rId10"/>
+                                    <a:stretch>
+                                      <a:fillRect/>
+                                    </a:stretch>
+                                  </pic:blipFill>
+                                  <pic:spPr>
+                                    <a:xfrm>
+                                      <a:off x="0" y="0"/>
+                                      <a:ext cx="5684711" cy="3077399"/>
+                                    </a:xfrm>
+                                    <a:prstGeom prst="rect">
+                                      <a:avLst/>
+                                    </a:prstGeom>
+                                  </pic:spPr>
+                                </pic:pic>
+                              </a:graphicData>
+                            </a:graphic>
+                          </wp:inline>
+                        </w:drawing>
                       </w:r>
                     </w:p>
-                    <w:p>
-                      <w:r>
-                        <w:t>…</w:t>
-                      </w:r>
-                    </w:p>
+                    <w:p/>
+                    <w:p/>
                   </w:txbxContent>
                 </v:textbox>
-                <w10:wrap anchorx="page"/>
+                <w10:wrap anchorx="margin"/>
               </v:roundrect>
             </w:pict>
           </mc:Fallback>
         </mc:AlternateContent>
       </w:r>
-    </w:p>
-    <w:p>
-      <w:pPr>
-        <w:pStyle w:val="a4"/>
-        <w:ind w:hanging="270"/>
+      <w:r>
+        <w:rPr>
+          <w:i/>
+          <w:iCs/>
+          <w:sz w:val="24"/>
+          <w:szCs w:val="24"/>
+        </w:rPr>
+        <w:t>Convert the month numbers into characters (</w:t>
+      </w:r>
+      <w:proofErr w:type="spellStart"/>
+      <w:r>
+        <w:rPr>
+          <w:i/>
+          <w:iCs/>
+          <w:sz w:val="24"/>
+          <w:szCs w:val="24"/>
+        </w:rPr>
+        <w:t>f.e</w:t>
+      </w:r>
+      <w:proofErr w:type="spellEnd"/>
+      <w:r>
+        <w:rPr>
+          <w:i/>
+          <w:iCs/>
+          <w:sz w:val="24"/>
+          <w:szCs w:val="24"/>
+        </w:rPr>
+        <w:t xml:space="preserve">: </w:t>
+      </w:r>
+      <w:proofErr w:type="gramStart"/>
+      <w:r>
+        <w:rPr>
+          <w:i/>
+          <w:iCs/>
+          <w:sz w:val="24"/>
+          <w:szCs w:val="24"/>
+        </w:rPr>
+        <w:t>1</w:t>
+      </w:r>
+      <w:proofErr w:type="gramEnd"/>
+      <w:r>
+        <w:rPr>
+          <w:i/>
+          <w:iCs/>
+          <w:sz w:val="24"/>
+          <w:szCs w:val="24"/>
+        </w:rPr>
+        <w:t xml:space="preserve"> into January, 2 into February, and so on).</w:t>
+      </w:r>
+    </w:p>
+    <w:p>
+      <w:pPr>
         <w:jc w:val="both"/>
         <w:rPr>
           <w:i/>
@@ -1428,8 +2048,6 @@
     </w:p>
     <w:p>
       <w:pPr>
-        <w:pStyle w:val="a4"/>
-        <w:ind w:hanging="270"/>
         <w:jc w:val="both"/>
         <w:rPr>
           <w:i/>
@@ -1441,8 +2059,6 @@
     </w:p>
     <w:p>
       <w:pPr>
-        <w:pStyle w:val="a4"/>
-        <w:ind w:hanging="270"/>
         <w:jc w:val="both"/>
         <w:rPr>
           <w:i/>
@@ -1455,190 +2071,127 @@
     <w:p>
       <w:pPr>
         <w:pStyle w:val="a4"/>
-        <w:ind w:hanging="270"/>
-        <w:jc w:val="both"/>
-        <w:rPr>
-          <w:i/>
-          <w:iCs/>
-          <w:sz w:val="24"/>
-          <w:szCs w:val="24"/>
-        </w:rPr>
-      </w:pPr>
-    </w:p>
-    <w:p>
-      <w:pPr>
-        <w:pStyle w:val="a4"/>
-        <w:ind w:hanging="270"/>
-        <w:jc w:val="both"/>
-        <w:rPr>
-          <w:i/>
-          <w:iCs/>
-          <w:sz w:val="24"/>
-          <w:szCs w:val="24"/>
-        </w:rPr>
-      </w:pPr>
-    </w:p>
-    <w:p>
-      <w:pPr>
-        <w:pStyle w:val="a4"/>
-        <w:ind w:hanging="270"/>
-        <w:jc w:val="both"/>
-        <w:rPr>
-          <w:i/>
-          <w:iCs/>
-          <w:sz w:val="24"/>
-          <w:szCs w:val="24"/>
-        </w:rPr>
-      </w:pPr>
-    </w:p>
-    <w:p>
-      <w:pPr>
-        <w:pStyle w:val="a4"/>
-        <w:ind w:hanging="270"/>
-        <w:jc w:val="both"/>
-        <w:rPr>
-          <w:i/>
-          <w:iCs/>
-          <w:sz w:val="24"/>
-          <w:szCs w:val="24"/>
-        </w:rPr>
-      </w:pPr>
-    </w:p>
-    <w:p>
-      <w:pPr>
-        <w:pStyle w:val="a4"/>
-        <w:ind w:hanging="270"/>
-        <w:jc w:val="both"/>
-        <w:rPr>
-          <w:i/>
-          <w:iCs/>
-          <w:sz w:val="24"/>
-          <w:szCs w:val="24"/>
-        </w:rPr>
-      </w:pPr>
-    </w:p>
-    <w:p>
-      <w:pPr>
-        <w:pStyle w:val="a4"/>
-        <w:ind w:hanging="270"/>
-        <w:jc w:val="both"/>
-        <w:rPr>
-          <w:i/>
-          <w:iCs/>
-          <w:sz w:val="24"/>
-          <w:szCs w:val="24"/>
-        </w:rPr>
-      </w:pPr>
-    </w:p>
-    <w:p>
-      <w:pPr>
-        <w:pStyle w:val="a4"/>
-        <w:ind w:hanging="270"/>
-        <w:jc w:val="both"/>
-        <w:rPr>
-          <w:i/>
-          <w:iCs/>
-          <w:sz w:val="24"/>
-          <w:szCs w:val="24"/>
-        </w:rPr>
-      </w:pPr>
-    </w:p>
-    <w:p>
-      <w:pPr>
-        <w:pStyle w:val="a4"/>
-        <w:ind w:hanging="270"/>
-        <w:jc w:val="both"/>
-        <w:rPr>
-          <w:i/>
-          <w:iCs/>
-          <w:sz w:val="24"/>
-          <w:szCs w:val="24"/>
-        </w:rPr>
-      </w:pPr>
-    </w:p>
-    <w:p>
-      <w:pPr>
-        <w:pStyle w:val="a4"/>
-        <w:ind w:hanging="270"/>
-        <w:jc w:val="both"/>
-        <w:rPr>
-          <w:i/>
-          <w:iCs/>
-          <w:sz w:val="24"/>
-          <w:szCs w:val="24"/>
-        </w:rPr>
-      </w:pPr>
-    </w:p>
-    <w:p>
-      <w:pPr>
-        <w:pStyle w:val="a4"/>
-        <w:ind w:hanging="270"/>
-        <w:jc w:val="both"/>
-        <w:rPr>
-          <w:i/>
-          <w:iCs/>
-          <w:sz w:val="24"/>
-          <w:szCs w:val="24"/>
-        </w:rPr>
-      </w:pPr>
-    </w:p>
-    <w:p>
-      <w:pPr>
-        <w:pStyle w:val="a4"/>
-        <w:ind w:hanging="270"/>
-        <w:jc w:val="both"/>
-        <w:rPr>
-          <w:i/>
-          <w:iCs/>
-          <w:sz w:val="24"/>
-          <w:szCs w:val="24"/>
-        </w:rPr>
-      </w:pPr>
-    </w:p>
-    <w:p>
-      <w:pPr>
-        <w:pStyle w:val="a4"/>
-        <w:ind w:hanging="270"/>
-        <w:jc w:val="both"/>
-        <w:rPr>
-          <w:i/>
-          <w:iCs/>
-          <w:sz w:val="24"/>
-          <w:szCs w:val="24"/>
-        </w:rPr>
-      </w:pPr>
-    </w:p>
-    <w:p>
-      <w:pPr>
-        <w:pStyle w:val="a4"/>
-        <w:ind w:hanging="270"/>
-        <w:jc w:val="both"/>
-        <w:rPr>
-          <w:i/>
-          <w:iCs/>
-          <w:sz w:val="24"/>
-          <w:szCs w:val="24"/>
-        </w:rPr>
-      </w:pPr>
-    </w:p>
-    <w:p>
-      <w:pPr>
-        <w:pStyle w:val="a4"/>
-        <w:ind w:hanging="270"/>
-        <w:jc w:val="both"/>
-        <w:rPr>
-          <w:i/>
-          <w:iCs/>
-          <w:sz w:val="24"/>
-          <w:szCs w:val="24"/>
-        </w:rPr>
-      </w:pPr>
-    </w:p>
-    <w:p>
-      <w:pPr>
-        <w:pStyle w:val="a4"/>
-        <w:ind w:hanging="270"/>
-        <w:jc w:val="both"/>
+        <w:rPr>
+          <w:i/>
+          <w:iCs/>
+          <w:sz w:val="24"/>
+          <w:szCs w:val="24"/>
+        </w:rPr>
+      </w:pPr>
+    </w:p>
+    <w:p>
+      <w:pPr>
+        <w:pStyle w:val="a4"/>
+        <w:rPr>
+          <w:i/>
+          <w:iCs/>
+          <w:sz w:val="24"/>
+          <w:szCs w:val="24"/>
+        </w:rPr>
+      </w:pPr>
+    </w:p>
+    <w:p>
+      <w:pPr>
+        <w:pStyle w:val="a4"/>
+        <w:rPr>
+          <w:i/>
+          <w:iCs/>
+          <w:sz w:val="24"/>
+          <w:szCs w:val="24"/>
+        </w:rPr>
+      </w:pPr>
+    </w:p>
+    <w:p>
+      <w:pPr>
+        <w:pStyle w:val="a4"/>
+        <w:rPr>
+          <w:i/>
+          <w:iCs/>
+          <w:sz w:val="24"/>
+          <w:szCs w:val="24"/>
+        </w:rPr>
+      </w:pPr>
+    </w:p>
+    <w:p>
+      <w:pPr>
+        <w:pStyle w:val="a4"/>
+        <w:rPr>
+          <w:i/>
+          <w:iCs/>
+          <w:sz w:val="24"/>
+          <w:szCs w:val="24"/>
+        </w:rPr>
+      </w:pPr>
+    </w:p>
+    <w:p>
+      <w:pPr>
+        <w:pStyle w:val="a4"/>
+        <w:rPr>
+          <w:i/>
+          <w:iCs/>
+          <w:sz w:val="24"/>
+          <w:szCs w:val="24"/>
+        </w:rPr>
+      </w:pPr>
+    </w:p>
+    <w:p>
+      <w:pPr>
+        <w:pStyle w:val="a4"/>
+        <w:rPr>
+          <w:i/>
+          <w:iCs/>
+          <w:sz w:val="24"/>
+          <w:szCs w:val="24"/>
+        </w:rPr>
+      </w:pPr>
+    </w:p>
+    <w:p>
+      <w:pPr>
+        <w:pStyle w:val="a4"/>
+        <w:rPr>
+          <w:i/>
+          <w:iCs/>
+          <w:sz w:val="24"/>
+          <w:szCs w:val="24"/>
+        </w:rPr>
+      </w:pPr>
+    </w:p>
+    <w:p>
+      <w:pPr>
+        <w:pStyle w:val="a4"/>
+        <w:rPr>
+          <w:i/>
+          <w:iCs/>
+          <w:sz w:val="24"/>
+          <w:szCs w:val="24"/>
+        </w:rPr>
+      </w:pPr>
+    </w:p>
+    <w:p>
+      <w:pPr>
+        <w:pStyle w:val="a4"/>
+        <w:rPr>
+          <w:i/>
+          <w:iCs/>
+          <w:sz w:val="24"/>
+          <w:szCs w:val="24"/>
+        </w:rPr>
+      </w:pPr>
+    </w:p>
+    <w:p>
+      <w:pPr>
+        <w:pStyle w:val="a4"/>
+        <w:rPr>
+          <w:i/>
+          <w:iCs/>
+          <w:sz w:val="24"/>
+          <w:szCs w:val="24"/>
+        </w:rPr>
+      </w:pPr>
+    </w:p>
+    <w:p>
+      <w:pPr>
+        <w:pStyle w:val="a4"/>
         <w:rPr>
           <w:i/>
           <w:iCs/>
@@ -1670,52 +2223,33 @@
           <w:sz w:val="24"/>
           <w:szCs w:val="24"/>
         </w:rPr>
-        <w:t>Convert the month numbers into characters (</w:t>
-      </w:r>
-      <w:proofErr w:type="spellStart"/>
-      <w:r>
-        <w:rPr>
-          <w:i/>
-          <w:iCs/>
-          <w:sz w:val="24"/>
-          <w:szCs w:val="24"/>
-        </w:rPr>
-        <w:t>f.e</w:t>
-      </w:r>
-      <w:proofErr w:type="spellEnd"/>
-      <w:r>
-        <w:rPr>
-          <w:i/>
-          <w:iCs/>
-          <w:sz w:val="24"/>
-          <w:szCs w:val="24"/>
-        </w:rPr>
-        <w:t xml:space="preserve">: </w:t>
-      </w:r>
-      <w:proofErr w:type="gramStart"/>
-      <w:r>
-        <w:rPr>
-          <w:i/>
-          <w:iCs/>
-          <w:sz w:val="24"/>
-          <w:szCs w:val="24"/>
-        </w:rPr>
-        <w:t>1</w:t>
-      </w:r>
-      <w:proofErr w:type="gramEnd"/>
-      <w:r>
-        <w:rPr>
-          <w:i/>
-          <w:iCs/>
-          <w:sz w:val="24"/>
-          <w:szCs w:val="24"/>
-        </w:rPr>
-        <w:t xml:space="preserve"> into January, 2 into February, and so on).</w:t>
-      </w:r>
-    </w:p>
-    <w:p>
-      <w:pPr>
-        <w:jc w:val="both"/>
+        <w:lastRenderedPageBreak/>
+        <w:t xml:space="preserve">Create a new column that would contain only the state names taken from the </w:t>
+      </w:r>
+      <w:r>
+        <w:rPr>
+          <w:b/>
+          <w:bCs/>
+          <w:i/>
+          <w:iCs/>
+          <w:sz w:val="24"/>
+          <w:szCs w:val="24"/>
+        </w:rPr>
+        <w:t xml:space="preserve">Purchase Address </w:t>
+      </w:r>
+      <w:r>
+        <w:rPr>
+          <w:i/>
+          <w:iCs/>
+          <w:sz w:val="24"/>
+          <w:szCs w:val="24"/>
+        </w:rPr>
+        <w:t>column.</w:t>
+      </w:r>
+    </w:p>
+    <w:p>
+      <w:pPr>
+        <w:pStyle w:val="a4"/>
         <w:rPr>
           <w:i/>
           <w:iCs/>
@@ -1735,18 +2269,18 @@
         <mc:AlternateContent>
           <mc:Choice Requires="wps">
             <w:drawing>
-              <wp:anchor distT="45720" distB="45720" distL="114300" distR="114300" simplePos="0" relativeHeight="251664384" behindDoc="0" locked="0" layoutInCell="1" allowOverlap="1" wp14:anchorId="2F722EA1" wp14:editId="4A7397E6">
+              <wp:anchor distT="45720" distB="45720" distL="114300" distR="114300" simplePos="0" relativeHeight="251665408" behindDoc="0" locked="0" layoutInCell="1" allowOverlap="1" wp14:anchorId="4F974259" wp14:editId="78D92A78">
                 <wp:simplePos x="0" y="0"/>
-                <wp:positionH relativeFrom="page">
-                  <wp:align>center</wp:align>
+                <wp:positionH relativeFrom="margin">
+                  <wp:align>right</wp:align>
                 </wp:positionH>
                 <wp:positionV relativeFrom="paragraph">
-                  <wp:posOffset>7620</wp:posOffset>
+                  <wp:posOffset>143510</wp:posOffset>
                 </wp:positionV>
-                <wp:extent cx="4502150" cy="889000"/>
-                <wp:effectExtent l="0" t="0" r="0" b="6350"/>
+                <wp:extent cx="5935980" cy="2918460"/>
+                <wp:effectExtent l="0" t="0" r="7620" b="0"/>
                 <wp:wrapNone/>
-                <wp:docPr id="5" name="Text Box 5"/>
+                <wp:docPr id="6" name="Text Box 6"/>
                 <wp:cNvGraphicFramePr>
                   <a:graphicFrameLocks xmlns:a="http://schemas.openxmlformats.org/drawingml/2006/main"/>
                 </wp:cNvGraphicFramePr>
@@ -1759,7 +2293,7 @@
                       <wps:spPr bwMode="auto">
                         <a:xfrm>
                           <a:off x="0" y="0"/>
-                          <a:ext cx="4502150" cy="889000"/>
+                          <a:ext cx="5935980" cy="2918460"/>
                         </a:xfrm>
                         <a:prstGeom prst="roundRect">
                           <a:avLst>
@@ -1804,14 +2338,48 @@
                           </w:p>
                           <w:p>
                             <w:r>
-                              <w:t>…</w:t>
+                              <w:rPr>
+                                <w:noProof/>
+                                <w:lang w:val="ru-RU" w:eastAsia="ru-RU"/>
+                              </w:rPr>
+                              <w:drawing>
+                                <wp:inline distT="0" distB="0" distL="0" distR="0" wp14:anchorId="6CB91C64" wp14:editId="24DE7943">
+                                  <wp:extent cx="5721355" cy="2354580"/>
+                                  <wp:effectExtent l="0" t="0" r="0" b="7620"/>
+                                  <wp:docPr id="10" name="Рисунок 10"/>
+                                  <wp:cNvGraphicFramePr>
+                                    <a:graphicFrameLocks xmlns:a="http://schemas.openxmlformats.org/drawingml/2006/main" noChangeAspect="1"/>
+                                  </wp:cNvGraphicFramePr>
+                                  <a:graphic xmlns:a="http://schemas.openxmlformats.org/drawingml/2006/main">
+                                    <a:graphicData uri="http://schemas.openxmlformats.org/drawingml/2006/picture">
+                                      <pic:pic xmlns:pic="http://schemas.openxmlformats.org/drawingml/2006/picture">
+                                        <pic:nvPicPr>
+                                          <pic:cNvPr id="1" name=""/>
+                                          <pic:cNvPicPr/>
+                                        </pic:nvPicPr>
+                                        <pic:blipFill>
+                                          <a:blip r:embed="rId11"/>
+                                          <a:stretch>
+                                            <a:fillRect/>
+                                          </a:stretch>
+                                        </pic:blipFill>
+                                        <pic:spPr>
+                                          <a:xfrm>
+                                            <a:off x="0" y="0"/>
+                                            <a:ext cx="5749795" cy="2366284"/>
+                                          </a:xfrm>
+                                          <a:prstGeom prst="rect">
+                                            <a:avLst/>
+                                          </a:prstGeom>
+                                        </pic:spPr>
+                                      </pic:pic>
+                                    </a:graphicData>
+                                  </a:graphic>
+                                </wp:inline>
+                              </w:drawing>
                             </w:r>
                           </w:p>
-                          <w:p>
-                            <w:r>
-                              <w:t>…</w:t>
-                            </w:r>
-                          </w:p>
+                          <w:p/>
                         </w:txbxContent>
                       </wps:txbx>
                       <wps:bodyPr rot="0" vert="horz" wrap="square" lIns="91440" tIns="45720" rIns="91440" bIns="45720" anchor="t" anchorCtr="0">
@@ -1831,7 +2399,7 @@
           </mc:Choice>
           <mc:Fallback>
             <w:pict>
-              <v:roundrect w14:anchorId="2F722EA1" id="Text Box 5" o:spid="_x0000_s1029" style="position:absolute;left:0;text-align:left;margin-left:0;margin-top:.6pt;width:354.5pt;height:70pt;z-index:251664384;visibility:visible;mso-wrap-style:square;mso-width-percent:0;mso-height-percent:0;mso-wrap-distance-left:9pt;mso-wrap-distance-top:3.6pt;mso-wrap-distance-right:9pt;mso-wrap-distance-bottom:3.6pt;mso-position-horizontal:center;mso-position-horizontal-relative:page;mso-position-vertical:absolute;mso-position-vertical-relative:text;mso-width-percent:0;mso-height-percent:0;mso-width-relative:margin;mso-height-relative:margin;v-text-anchor:top" arcsize="2973f" o:gfxdata="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" fillcolor="#d5dce4 [671]" stroked="f" strokeweight="1pt">
+              <v:roundrect w14:anchorId="4F974259" id="Text Box 6" o:spid="_x0000_s1030" style="position:absolute;left:0;text-align:left;margin-left:416.2pt;margin-top:11.3pt;width:467.4pt;height:229.8pt;z-index:251665408;visibility:visible;mso-wrap-style:square;mso-width-percent:0;mso-height-percent:0;mso-wrap-distance-left:9pt;mso-wrap-distance-top:3.6pt;mso-wrap-distance-right:9pt;mso-wrap-distance-bottom:3.6pt;mso-position-horizontal:right;mso-position-horizontal-relative:margin;mso-position-vertical:absolute;mso-position-vertical-relative:text;mso-width-percent:0;mso-height-percent:0;mso-width-relative:margin;mso-height-relative:margin;v-text-anchor:top" arcsize="2973f" o:gfxdata="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" fillcolor="#d5dce4 [671]" stroked="f" strokeweight="1pt">
                 <v:stroke joinstyle="miter"/>
                 <v:textbox>
                   <w:txbxContent>
@@ -1845,17 +2413,51 @@
                     </w:p>
                     <w:p>
                       <w:r>
-                        <w:t>…</w:t>
+                        <w:rPr>
+                          <w:noProof/>
+                          <w:lang w:val="ru-RU" w:eastAsia="ru-RU"/>
+                        </w:rPr>
+                        <w:drawing>
+                          <wp:inline distT="0" distB="0" distL="0" distR="0" wp14:anchorId="6CB91C64" wp14:editId="24DE7943">
+                            <wp:extent cx="5721355" cy="2354580"/>
+                            <wp:effectExtent l="0" t="0" r="0" b="7620"/>
+                            <wp:docPr id="10" name="Рисунок 10"/>
+                            <wp:cNvGraphicFramePr>
+                              <a:graphicFrameLocks xmlns:a="http://schemas.openxmlformats.org/drawingml/2006/main" noChangeAspect="1"/>
+                            </wp:cNvGraphicFramePr>
+                            <a:graphic xmlns:a="http://schemas.openxmlformats.org/drawingml/2006/main">
+                              <a:graphicData uri="http://schemas.openxmlformats.org/drawingml/2006/picture">
+                                <pic:pic xmlns:pic="http://schemas.openxmlformats.org/drawingml/2006/picture">
+                                  <pic:nvPicPr>
+                                    <pic:cNvPr id="1" name=""/>
+                                    <pic:cNvPicPr/>
+                                  </pic:nvPicPr>
+                                  <pic:blipFill>
+                                    <a:blip r:embed="rId11"/>
+                                    <a:stretch>
+                                      <a:fillRect/>
+                                    </a:stretch>
+                                  </pic:blipFill>
+                                  <pic:spPr>
+                                    <a:xfrm>
+                                      <a:off x="0" y="0"/>
+                                      <a:ext cx="5749795" cy="2366284"/>
+                                    </a:xfrm>
+                                    <a:prstGeom prst="rect">
+                                      <a:avLst/>
+                                    </a:prstGeom>
+                                  </pic:spPr>
+                                </pic:pic>
+                              </a:graphicData>
+                            </a:graphic>
+                          </wp:inline>
+                        </w:drawing>
                       </w:r>
                     </w:p>
-                    <w:p>
-                      <w:r>
-                        <w:t>…</w:t>
-                      </w:r>
-                    </w:p>
+                    <w:p/>
                   </w:txbxContent>
                 </v:textbox>
-                <w10:wrap anchorx="page"/>
+                <w10:wrap anchorx="margin"/>
               </v:roundrect>
             </w:pict>
           </mc:Fallback>
@@ -1864,18 +2466,173 @@
     </w:p>
     <w:p>
       <w:pPr>
-        <w:jc w:val="both"/>
-        <w:rPr>
-          <w:i/>
-          <w:iCs/>
-          <w:sz w:val="24"/>
-          <w:szCs w:val="24"/>
-        </w:rPr>
-      </w:pPr>
-    </w:p>
-    <w:p>
-      <w:pPr>
-        <w:jc w:val="both"/>
+        <w:pStyle w:val="a4"/>
+        <w:ind w:left="1440"/>
+        <w:rPr>
+          <w:i/>
+          <w:iCs/>
+          <w:sz w:val="24"/>
+          <w:szCs w:val="24"/>
+        </w:rPr>
+      </w:pPr>
+    </w:p>
+    <w:p>
+      <w:pPr>
+        <w:pStyle w:val="a4"/>
+        <w:rPr>
+          <w:i/>
+          <w:iCs/>
+          <w:sz w:val="24"/>
+          <w:szCs w:val="24"/>
+        </w:rPr>
+      </w:pPr>
+    </w:p>
+    <w:p>
+      <w:pPr>
+        <w:pStyle w:val="a4"/>
+        <w:rPr>
+          <w:i/>
+          <w:iCs/>
+          <w:sz w:val="24"/>
+          <w:szCs w:val="24"/>
+        </w:rPr>
+      </w:pPr>
+    </w:p>
+    <w:p>
+      <w:pPr>
+        <w:pStyle w:val="a4"/>
+        <w:rPr>
+          <w:i/>
+          <w:iCs/>
+          <w:sz w:val="24"/>
+          <w:szCs w:val="24"/>
+        </w:rPr>
+      </w:pPr>
+    </w:p>
+    <w:p>
+      <w:pPr>
+        <w:pStyle w:val="a4"/>
+        <w:rPr>
+          <w:i/>
+          <w:iCs/>
+          <w:sz w:val="24"/>
+          <w:szCs w:val="24"/>
+        </w:rPr>
+      </w:pPr>
+    </w:p>
+    <w:p>
+      <w:pPr>
+        <w:pStyle w:val="a4"/>
+        <w:rPr>
+          <w:i/>
+          <w:iCs/>
+          <w:sz w:val="24"/>
+          <w:szCs w:val="24"/>
+        </w:rPr>
+      </w:pPr>
+    </w:p>
+    <w:p>
+      <w:pPr>
+        <w:pStyle w:val="a4"/>
+        <w:rPr>
+          <w:i/>
+          <w:iCs/>
+          <w:sz w:val="24"/>
+          <w:szCs w:val="24"/>
+        </w:rPr>
+      </w:pPr>
+    </w:p>
+    <w:p>
+      <w:pPr>
+        <w:pStyle w:val="a4"/>
+        <w:rPr>
+          <w:i/>
+          <w:iCs/>
+          <w:sz w:val="24"/>
+          <w:szCs w:val="24"/>
+        </w:rPr>
+      </w:pPr>
+    </w:p>
+    <w:p>
+      <w:pPr>
+        <w:pStyle w:val="a4"/>
+        <w:rPr>
+          <w:i/>
+          <w:iCs/>
+          <w:sz w:val="24"/>
+          <w:szCs w:val="24"/>
+        </w:rPr>
+      </w:pPr>
+    </w:p>
+    <w:p>
+      <w:pPr>
+        <w:pStyle w:val="a4"/>
+        <w:rPr>
+          <w:i/>
+          <w:iCs/>
+          <w:sz w:val="24"/>
+          <w:szCs w:val="24"/>
+        </w:rPr>
+      </w:pPr>
+    </w:p>
+    <w:p>
+      <w:pPr>
+        <w:pStyle w:val="a4"/>
+        <w:rPr>
+          <w:i/>
+          <w:iCs/>
+          <w:sz w:val="24"/>
+          <w:szCs w:val="24"/>
+        </w:rPr>
+      </w:pPr>
+    </w:p>
+    <w:p>
+      <w:pPr>
+        <w:pStyle w:val="a4"/>
+        <w:rPr>
+          <w:i/>
+          <w:iCs/>
+          <w:sz w:val="24"/>
+          <w:szCs w:val="24"/>
+        </w:rPr>
+      </w:pPr>
+    </w:p>
+    <w:p>
+      <w:pPr>
+        <w:pStyle w:val="a4"/>
+        <w:rPr>
+          <w:i/>
+          <w:iCs/>
+          <w:sz w:val="24"/>
+          <w:szCs w:val="24"/>
+        </w:rPr>
+      </w:pPr>
+    </w:p>
+    <w:p>
+      <w:pPr>
+        <w:pStyle w:val="a4"/>
+        <w:rPr>
+          <w:i/>
+          <w:iCs/>
+          <w:sz w:val="24"/>
+          <w:szCs w:val="24"/>
+        </w:rPr>
+      </w:pPr>
+    </w:p>
+    <w:p>
+      <w:pPr>
+        <w:pStyle w:val="a4"/>
+        <w:rPr>
+          <w:i/>
+          <w:iCs/>
+          <w:sz w:val="24"/>
+          <w:szCs w:val="24"/>
+        </w:rPr>
+      </w:pPr>
+    </w:p>
+    <w:p>
+      <w:pPr>
+        <w:pStyle w:val="a4"/>
         <w:rPr>
           <w:i/>
           <w:iCs/>
@@ -1918,7 +2675,7 @@
           <w:sz w:val="24"/>
           <w:szCs w:val="24"/>
         </w:rPr>
-        <w:t xml:space="preserve">Create a new column that would contain only the state names taken from the </w:t>
+        <w:t xml:space="preserve">Convert the </w:t>
       </w:r>
       <w:r>
         <w:rPr>
@@ -1929,247 +2686,16 @@
           <w:sz w:val="24"/>
           <w:szCs w:val="24"/>
         </w:rPr>
-        <w:t xml:space="preserve">Purchase Address </w:t>
-      </w:r>
-      <w:r>
-        <w:rPr>
-          <w:i/>
-          <w:iCs/>
-          <w:sz w:val="24"/>
-          <w:szCs w:val="24"/>
-        </w:rPr>
-        <w:t>column.</w:t>
-      </w:r>
-    </w:p>
-    <w:p>
-      <w:pPr>
-        <w:pStyle w:val="a4"/>
-        <w:rPr>
-          <w:i/>
-          <w:iCs/>
-          <w:sz w:val="24"/>
-          <w:szCs w:val="24"/>
-        </w:rPr>
-      </w:pPr>
-      <w:r>
-        <w:rPr>
-          <w:i/>
-          <w:iCs/>
-          <w:noProof/>
-          <w:sz w:val="24"/>
-          <w:szCs w:val="24"/>
-          <w:lang w:val="ru-RU" w:eastAsia="ru-RU"/>
-        </w:rPr>
-        <mc:AlternateContent>
-          <mc:Choice Requires="wps">
-            <w:drawing>
-              <wp:anchor distT="45720" distB="45720" distL="114300" distR="114300" simplePos="0" relativeHeight="251665408" behindDoc="0" locked="0" layoutInCell="1" allowOverlap="1" wp14:anchorId="4F974259" wp14:editId="78D92A78">
-                <wp:simplePos x="0" y="0"/>
-                <wp:positionH relativeFrom="page">
-                  <wp:posOffset>1635125</wp:posOffset>
-                </wp:positionH>
-                <wp:positionV relativeFrom="paragraph">
-                  <wp:posOffset>139700</wp:posOffset>
-                </wp:positionV>
-                <wp:extent cx="4502150" cy="889000"/>
-                <wp:effectExtent l="0" t="0" r="0" b="6350"/>
-                <wp:wrapNone/>
-                <wp:docPr id="6" name="Text Box 6"/>
-                <wp:cNvGraphicFramePr>
-                  <a:graphicFrameLocks xmlns:a="http://schemas.openxmlformats.org/drawingml/2006/main"/>
-                </wp:cNvGraphicFramePr>
-                <a:graphic xmlns:a="http://schemas.openxmlformats.org/drawingml/2006/main">
-                  <a:graphicData uri="http://schemas.microsoft.com/office/word/2010/wordprocessingShape">
-                    <wps:wsp>
-                      <wps:cNvSpPr txBox="1">
-                        <a:spLocks noChangeArrowheads="1"/>
-                      </wps:cNvSpPr>
-                      <wps:spPr bwMode="auto">
-                        <a:xfrm>
-                          <a:off x="0" y="0"/>
-                          <a:ext cx="4502150" cy="889000"/>
-                        </a:xfrm>
-                        <a:prstGeom prst="roundRect">
-                          <a:avLst>
-                            <a:gd name="adj" fmla="val 4537"/>
-                          </a:avLst>
-                        </a:prstGeom>
-                        <a:solidFill>
-                          <a:schemeClr val="tx2">
-                            <a:lumMod val="20000"/>
-                            <a:lumOff val="80000"/>
-                          </a:schemeClr>
-                        </a:solidFill>
-                        <a:ln>
-                          <a:noFill/>
-                          <a:headEnd/>
-                          <a:tailEnd/>
-                        </a:ln>
-                      </wps:spPr>
-                      <wps:style>
-                        <a:lnRef idx="2">
-                          <a:schemeClr val="accent5"/>
-                        </a:lnRef>
-                        <a:fillRef idx="1">
-                          <a:schemeClr val="lt1"/>
-                        </a:fillRef>
-                        <a:effectRef idx="0">
-                          <a:schemeClr val="accent5"/>
-                        </a:effectRef>
-                        <a:fontRef idx="minor">
-                          <a:schemeClr val="dk1"/>
-                        </a:fontRef>
-                      </wps:style>
-                      <wps:txbx>
-                        <w:txbxContent>
-                          <w:p>
-                            <w:pPr>
-                              <w:ind w:left="360" w:hanging="360"/>
-                            </w:pPr>
-                            <w:r>
-                              <w:t>Code:</w:t>
-                            </w:r>
-                          </w:p>
-                          <w:p>
-                            <w:r>
-                              <w:t>…</w:t>
-                            </w:r>
-                          </w:p>
-                          <w:p>
-                            <w:r>
-                              <w:t>…</w:t>
-                            </w:r>
-                          </w:p>
-                        </w:txbxContent>
-                      </wps:txbx>
-                      <wps:bodyPr rot="0" vert="horz" wrap="square" lIns="91440" tIns="45720" rIns="91440" bIns="45720" anchor="t" anchorCtr="0">
-                        <a:noAutofit/>
-                      </wps:bodyPr>
-                    </wps:wsp>
-                  </a:graphicData>
-                </a:graphic>
-                <wp14:sizeRelH relativeFrom="margin">
-                  <wp14:pctWidth>0</wp14:pctWidth>
-                </wp14:sizeRelH>
-                <wp14:sizeRelV relativeFrom="margin">
-                  <wp14:pctHeight>0</wp14:pctHeight>
-                </wp14:sizeRelV>
-              </wp:anchor>
-            </w:drawing>
-          </mc:Choice>
-          <mc:Fallback>
-            <w:pict>
-              <v:roundrect w14:anchorId="4F974259" id="Text Box 6" o:spid="_x0000_s1030" style="position:absolute;left:0;text-align:left;margin-left:128.75pt;margin-top:11pt;width:354.5pt;height:70pt;z-index:251665408;visibility:visible;mso-wrap-style:square;mso-width-percent:0;mso-height-percent:0;mso-wrap-distance-left:9pt;mso-wrap-distance-top:3.6pt;mso-wrap-distance-right:9pt;mso-wrap-distance-bottom:3.6pt;mso-position-horizontal:absolute;mso-position-horizontal-relative:page;mso-position-vertical:absolute;mso-position-vertical-relative:text;mso-width-percent:0;mso-height-percent:0;mso-width-relative:margin;mso-height-relative:margin;v-text-anchor:top" arcsize="2973f" o:gfxdata="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" fillcolor="#d5dce4 [671]" stroked="f" strokeweight="1pt">
-                <v:stroke joinstyle="miter"/>
-                <v:textbox>
-                  <w:txbxContent>
-                    <w:p>
-                      <w:pPr>
-                        <w:ind w:left="360" w:hanging="360"/>
-                      </w:pPr>
-                      <w:r>
-                        <w:t>Code:</w:t>
-                      </w:r>
-                    </w:p>
-                    <w:p>
-                      <w:r>
-                        <w:t>…</w:t>
-                      </w:r>
-                    </w:p>
-                    <w:p>
-                      <w:r>
-                        <w:t>…</w:t>
-                      </w:r>
-                    </w:p>
-                  </w:txbxContent>
-                </v:textbox>
-                <w10:wrap anchorx="page"/>
-              </v:roundrect>
-            </w:pict>
-          </mc:Fallback>
-        </mc:AlternateContent>
-      </w:r>
-    </w:p>
-    <w:p>
-      <w:pPr>
-        <w:pStyle w:val="a4"/>
-        <w:ind w:left="1440"/>
-        <w:rPr>
-          <w:i/>
-          <w:iCs/>
-          <w:sz w:val="24"/>
-          <w:szCs w:val="24"/>
-        </w:rPr>
-      </w:pPr>
-    </w:p>
-    <w:p>
-      <w:pPr>
-        <w:pStyle w:val="a4"/>
-        <w:rPr>
-          <w:i/>
-          <w:iCs/>
-          <w:sz w:val="24"/>
-          <w:szCs w:val="24"/>
-        </w:rPr>
-      </w:pPr>
-    </w:p>
-    <w:p>
-      <w:pPr>
-        <w:pStyle w:val="a4"/>
-        <w:rPr>
-          <w:i/>
-          <w:iCs/>
-          <w:sz w:val="24"/>
-          <w:szCs w:val="24"/>
-        </w:rPr>
-      </w:pPr>
-    </w:p>
-    <w:p>
-      <w:pPr>
-        <w:pStyle w:val="a4"/>
-        <w:rPr>
-          <w:i/>
-          <w:iCs/>
-          <w:sz w:val="24"/>
-          <w:szCs w:val="24"/>
-        </w:rPr>
-      </w:pPr>
-    </w:p>
-    <w:p>
-      <w:pPr>
-        <w:pStyle w:val="a4"/>
-        <w:rPr>
-          <w:i/>
-          <w:iCs/>
-          <w:sz w:val="24"/>
-          <w:szCs w:val="24"/>
-        </w:rPr>
-      </w:pPr>
-    </w:p>
-    <w:p>
-      <w:pPr>
-        <w:pStyle w:val="a4"/>
-        <w:numPr>
-          <w:ilvl w:val="0"/>
-          <w:numId w:val="4"/>
-        </w:numPr>
-        <w:ind w:left="720" w:hanging="270"/>
-        <w:jc w:val="both"/>
-        <w:rPr>
-          <w:i/>
-          <w:iCs/>
-          <w:sz w:val="24"/>
-          <w:szCs w:val="24"/>
-        </w:rPr>
-      </w:pPr>
-      <w:r>
-        <w:rPr>
-          <w:i/>
-          <w:iCs/>
-          <w:sz w:val="24"/>
-          <w:szCs w:val="24"/>
-        </w:rPr>
-        <w:t xml:space="preserve">Convert the </w:t>
+        <w:t xml:space="preserve">Quantity Ordered </w:t>
+      </w:r>
+      <w:r>
+        <w:rPr>
+          <w:i/>
+          <w:iCs/>
+          <w:sz w:val="24"/>
+          <w:szCs w:val="24"/>
+        </w:rPr>
+        <w:t xml:space="preserve">column’s values into an integer type and the </w:t>
       </w:r>
       <w:r>
         <w:rPr>
@@ -2180,26 +2706,6 @@
           <w:sz w:val="24"/>
           <w:szCs w:val="24"/>
         </w:rPr>
-        <w:t xml:space="preserve">Quantity Ordered </w:t>
-      </w:r>
-      <w:r>
-        <w:rPr>
-          <w:i/>
-          <w:iCs/>
-          <w:sz w:val="24"/>
-          <w:szCs w:val="24"/>
-        </w:rPr>
-        <w:t xml:space="preserve">column’s values into an integer type and the </w:t>
-      </w:r>
-      <w:r>
-        <w:rPr>
-          <w:b/>
-          <w:bCs/>
-          <w:i/>
-          <w:iCs/>
-          <w:sz w:val="24"/>
-          <w:szCs w:val="24"/>
-        </w:rPr>
         <w:t xml:space="preserve">Price Each </w:t>
       </w:r>
       <w:r>
@@ -2221,10 +2727,72 @@
           <w:szCs w:val="24"/>
         </w:rPr>
       </w:pPr>
-    </w:p>
-    <w:p>
-      <w:pPr>
-        <w:pStyle w:val="a4"/>
+      <w:r>
+        <w:rPr>
+          <w:i/>
+          <w:iCs/>
+          <w:sz w:val="24"/>
+          <w:szCs w:val="24"/>
+        </w:rPr>
+        <w:drawing>
+          <wp:inline distT="0" distB="0" distL="0" distR="0" wp14:anchorId="2C9BD4EB" wp14:editId="5418D029">
+            <wp:extent cx="6050280" cy="3950305"/>
+            <wp:effectExtent l="0" t="0" r="7620" b="0"/>
+            <wp:docPr id="14" name="Рисунок 14"/>
+            <wp:cNvGraphicFramePr>
+              <a:graphicFrameLocks xmlns:a="http://schemas.openxmlformats.org/drawingml/2006/main" noChangeAspect="1"/>
+            </wp:cNvGraphicFramePr>
+            <a:graphic xmlns:a="http://schemas.openxmlformats.org/drawingml/2006/main">
+              <a:graphicData uri="http://schemas.openxmlformats.org/drawingml/2006/picture">
+                <pic:pic xmlns:pic="http://schemas.openxmlformats.org/drawingml/2006/picture">
+                  <pic:nvPicPr>
+                    <pic:cNvPr id="1" name=""/>
+                    <pic:cNvPicPr/>
+                  </pic:nvPicPr>
+                  <pic:blipFill>
+                    <a:blip r:embed="rId12"/>
+                    <a:stretch>
+                      <a:fillRect/>
+                    </a:stretch>
+                  </pic:blipFill>
+                  <pic:spPr>
+                    <a:xfrm>
+                      <a:off x="0" y="0"/>
+                      <a:ext cx="6061732" cy="3957782"/>
+                    </a:xfrm>
+                    <a:prstGeom prst="rect">
+                      <a:avLst/>
+                    </a:prstGeom>
+                  </pic:spPr>
+                </pic:pic>
+              </a:graphicData>
+            </a:graphic>
+          </wp:inline>
+        </w:drawing>
+      </w:r>
+    </w:p>
+    <w:p>
+      <w:pPr>
+        <w:rPr>
+          <w:i/>
+          <w:iCs/>
+          <w:sz w:val="24"/>
+          <w:szCs w:val="24"/>
+        </w:rPr>
+      </w:pPr>
+    </w:p>
+    <w:p>
+      <w:pPr>
+        <w:rPr>
+          <w:i/>
+          <w:iCs/>
+          <w:sz w:val="24"/>
+          <w:szCs w:val="24"/>
+        </w:rPr>
+      </w:pPr>
+    </w:p>
+    <w:p>
+      <w:pPr>
         <w:rPr>
           <w:i/>
           <w:iCs/>
@@ -2261,7 +2829,6 @@
           <w:sz w:val="32"/>
           <w:szCs w:val="32"/>
         </w:rPr>
-        <w:lastRenderedPageBreak/>
         <w:t>Get the useful information.</w:t>
       </w:r>
     </w:p>
@@ -2410,6 +2977,7 @@
           <w:szCs w:val="24"/>
         </w:rPr>
       </w:pPr>
+      <w:bookmarkStart w:id="0" w:name="_GoBack"/>
       <w:r>
         <w:rPr>
           <w:i/>
@@ -2431,6 +2999,7 @@
       </w:r>
       <w:proofErr w:type="gramEnd"/>
     </w:p>
+    <w:bookmarkEnd w:id="0"/>
     <w:p>
       <w:pPr>
         <w:pStyle w:val="a4"/>
@@ -2467,6 +3036,7 @@
         <w:rPr>
           <w:sz w:val="32"/>
           <w:szCs w:val="32"/>
+          <w:lang w:val="ru-RU"/>
         </w:rPr>
       </w:pPr>
     </w:p>
@@ -3375,7 +3945,7 @@
       <w:lvlText w:val="%1."/>
       <w:lvlJc w:val="left"/>
       <w:pPr>
-        <w:ind w:left="684" w:hanging="360"/>
+        <w:ind w:left="360" w:hanging="360"/>
       </w:pPr>
       <w:rPr>
         <w:rFonts w:hint="default"/>
@@ -3387,7 +3957,7 @@
       <w:lvlText w:val="%2."/>
       <w:lvlJc w:val="left"/>
       <w:pPr>
-        <w:ind w:left="1404" w:hanging="360"/>
+        <w:ind w:left="1080" w:hanging="360"/>
       </w:pPr>
     </w:lvl>
     <w:lvl w:ilvl="2" w:tplc="0409001B" w:tentative="1">
@@ -3396,7 +3966,7 @@
       <w:lvlText w:val="%3."/>
       <w:lvlJc w:val="right"/>
       <w:pPr>
-        <w:ind w:left="2124" w:hanging="180"/>
+        <w:ind w:left="1800" w:hanging="180"/>
       </w:pPr>
     </w:lvl>
     <w:lvl w:ilvl="3" w:tplc="0409000F" w:tentative="1">
@@ -3405,7 +3975,7 @@
       <w:lvlText w:val="%4."/>
       <w:lvlJc w:val="left"/>
       <w:pPr>
-        <w:ind w:left="2844" w:hanging="360"/>
+        <w:ind w:left="2520" w:hanging="360"/>
       </w:pPr>
     </w:lvl>
     <w:lvl w:ilvl="4" w:tplc="04090019" w:tentative="1">
@@ -3414,7 +3984,7 @@
       <w:lvlText w:val="%5."/>
       <w:lvlJc w:val="left"/>
       <w:pPr>
-        <w:ind w:left="3564" w:hanging="360"/>
+        <w:ind w:left="3240" w:hanging="360"/>
       </w:pPr>
     </w:lvl>
     <w:lvl w:ilvl="5" w:tplc="0409001B" w:tentative="1">
@@ -3423,7 +3993,7 @@
       <w:lvlText w:val="%6."/>
       <w:lvlJc w:val="right"/>
       <w:pPr>
-        <w:ind w:left="4284" w:hanging="180"/>
+        <w:ind w:left="3960" w:hanging="180"/>
       </w:pPr>
     </w:lvl>
     <w:lvl w:ilvl="6" w:tplc="0409000F" w:tentative="1">
@@ -3432,7 +4002,7 @@
       <w:lvlText w:val="%7."/>
       <w:lvlJc w:val="left"/>
       <w:pPr>
-        <w:ind w:left="5004" w:hanging="360"/>
+        <w:ind w:left="4680" w:hanging="360"/>
       </w:pPr>
     </w:lvl>
     <w:lvl w:ilvl="7" w:tplc="04090019" w:tentative="1">
@@ -3441,7 +4011,7 @@
       <w:lvlText w:val="%8."/>
       <w:lvlJc w:val="left"/>
       <w:pPr>
-        <w:ind w:left="5724" w:hanging="360"/>
+        <w:ind w:left="5400" w:hanging="360"/>
       </w:pPr>
     </w:lvl>
     <w:lvl w:ilvl="8" w:tplc="0409001B" w:tentative="1">
@@ -3450,7 +4020,7 @@
       <w:lvlText w:val="%9."/>
       <w:lvlJc w:val="right"/>
       <w:pPr>
-        <w:ind w:left="6444" w:hanging="180"/>
+        <w:ind w:left="6120" w:hanging="180"/>
       </w:pPr>
     </w:lvl>
   </w:abstractNum>
@@ -3464,7 +4034,7 @@
       <w:lvlText w:val="%1."/>
       <w:lvlJc w:val="left"/>
       <w:pPr>
-        <w:ind w:left="720" w:hanging="360"/>
+        <w:ind w:left="360" w:hanging="360"/>
       </w:pPr>
       <w:rPr>
         <w:rFonts w:hint="default"/>

</xml_diff>

<commit_message>
answ.docx file has been modified
</commit_message>
<xml_diff>
--- a/answ.docx
+++ b/answ.docx
@@ -93,21 +93,12 @@
         </w:rPr>
         <w:t>Full Name: ____</w:t>
       </w:r>
-      <w:proofErr w:type="spellStart"/>
       <w:r>
         <w:rPr>
           <w:sz w:val="28"/>
           <w:szCs w:val="28"/>
         </w:rPr>
-        <w:t>Kadirov</w:t>
-      </w:r>
-      <w:proofErr w:type="spellEnd"/>
-      <w:r>
-        <w:rPr>
-          <w:sz w:val="28"/>
-          <w:szCs w:val="28"/>
-        </w:rPr>
-        <w:t xml:space="preserve"> Khusan</w:t>
+        <w:t>Kadirov Khusan</w:t>
       </w:r>
       <w:r>
         <w:rPr>
@@ -237,27 +228,7 @@
           <w:sz w:val="24"/>
           <w:szCs w:val="24"/>
         </w:rPr>
-        <w:t xml:space="preserve">How many rows have null values (if there is a null value, </w:t>
-      </w:r>
-      <w:proofErr w:type="gramStart"/>
-      <w:r>
-        <w:rPr>
-          <w:i/>
-          <w:iCs/>
-          <w:sz w:val="24"/>
-          <w:szCs w:val="24"/>
-        </w:rPr>
-        <w:t>that’s</w:t>
-      </w:r>
-      <w:proofErr w:type="gramEnd"/>
-      <w:r>
-        <w:rPr>
-          <w:i/>
-          <w:iCs/>
-          <w:sz w:val="24"/>
-          <w:szCs w:val="24"/>
-        </w:rPr>
-        <w:t xml:space="preserve"> also counted)?</w:t>
+        <w:t>How many rows have null values (if there is a null value, that’s also counted)?</w:t>
       </w:r>
     </w:p>
     <w:p>
@@ -281,27 +252,7 @@
           <w:sz w:val="24"/>
           <w:szCs w:val="24"/>
         </w:rPr>
-        <w:t xml:space="preserve">How many orders </w:t>
-      </w:r>
-      <w:proofErr w:type="gramStart"/>
-      <w:r>
-        <w:rPr>
-          <w:i/>
-          <w:iCs/>
-          <w:sz w:val="24"/>
-          <w:szCs w:val="24"/>
-        </w:rPr>
-        <w:t>have been made</w:t>
-      </w:r>
-      <w:proofErr w:type="gramEnd"/>
-      <w:r>
-        <w:rPr>
-          <w:i/>
-          <w:iCs/>
-          <w:sz w:val="24"/>
-          <w:szCs w:val="24"/>
-        </w:rPr>
-        <w:t xml:space="preserve"> (not including nulls)?</w:t>
+        <w:t>How many orders have been made (not including nulls)?</w:t>
       </w:r>
     </w:p>
     <w:p>
@@ -640,7 +591,7 @@
                                     <pic:cNvPicPr/>
                                   </pic:nvPicPr>
                                   <pic:blipFill>
-                                    <a:blip r:embed="rId6"/>
+                                    <a:blip r:embed="rId8"/>
                                     <a:stretch>
                                       <a:fillRect/>
                                     </a:stretch>
@@ -697,7 +648,7 @@
                                     <pic:cNvPicPr/>
                                   </pic:nvPicPr>
                                   <pic:blipFill>
-                                    <a:blip r:embed="rId7"/>
+                                    <a:blip r:embed="rId9"/>
                                     <a:stretch>
                                       <a:fillRect/>
                                     </a:stretch>
@@ -958,7 +909,7 @@
                                           <pic:cNvPicPr/>
                                         </pic:nvPicPr>
                                         <pic:blipFill>
-                                          <a:blip r:embed="rId8"/>
+                                          <a:blip r:embed="rId10"/>
                                           <a:stretch>
                                             <a:fillRect/>
                                           </a:stretch>
@@ -1032,7 +983,7 @@
                                     <pic:cNvPicPr/>
                                   </pic:nvPicPr>
                                   <pic:blipFill>
-                                    <a:blip r:embed="rId8"/>
+                                    <a:blip r:embed="rId11"/>
                                     <a:stretch>
                                       <a:fillRect/>
                                     </a:stretch>
@@ -1367,7 +1318,7 @@
                                           <pic:cNvPicPr/>
                                         </pic:nvPicPr>
                                         <pic:blipFill>
-                                          <a:blip r:embed="rId9"/>
+                                          <a:blip r:embed="rId12"/>
                                           <a:stretch>
                                             <a:fillRect/>
                                           </a:stretch>
@@ -1445,7 +1396,7 @@
                                     <pic:cNvPicPr/>
                                   </pic:nvPicPr>
                                   <pic:blipFill>
-                                    <a:blip r:embed="rId9"/>
+                                    <a:blip r:embed="rId13"/>
                                     <a:stretch>
                                       <a:fillRect/>
                                     </a:stretch>
@@ -1878,7 +1829,7 @@
                                           <pic:cNvPicPr/>
                                         </pic:nvPicPr>
                                         <pic:blipFill>
-                                          <a:blip r:embed="rId10"/>
+                                          <a:blip r:embed="rId14"/>
                                           <a:stretch>
                                             <a:fillRect/>
                                           </a:stretch>
@@ -1954,7 +1905,7 @@
                                     <pic:cNvPicPr/>
                                   </pic:nvPicPr>
                                   <pic:blipFill>
-                                    <a:blip r:embed="rId10"/>
+                                    <a:blip r:embed="rId15"/>
                                     <a:stretch>
                                       <a:fillRect/>
                                     </a:stretch>
@@ -1992,47 +1943,7 @@
           <w:sz w:val="24"/>
           <w:szCs w:val="24"/>
         </w:rPr>
-        <w:t>Convert the month numbers into characters (</w:t>
-      </w:r>
-      <w:proofErr w:type="spellStart"/>
-      <w:r>
-        <w:rPr>
-          <w:i/>
-          <w:iCs/>
-          <w:sz w:val="24"/>
-          <w:szCs w:val="24"/>
-        </w:rPr>
-        <w:t>f.e</w:t>
-      </w:r>
-      <w:proofErr w:type="spellEnd"/>
-      <w:r>
-        <w:rPr>
-          <w:i/>
-          <w:iCs/>
-          <w:sz w:val="24"/>
-          <w:szCs w:val="24"/>
-        </w:rPr>
-        <w:t xml:space="preserve">: </w:t>
-      </w:r>
-      <w:proofErr w:type="gramStart"/>
-      <w:r>
-        <w:rPr>
-          <w:i/>
-          <w:iCs/>
-          <w:sz w:val="24"/>
-          <w:szCs w:val="24"/>
-        </w:rPr>
-        <w:t>1</w:t>
-      </w:r>
-      <w:proofErr w:type="gramEnd"/>
-      <w:r>
-        <w:rPr>
-          <w:i/>
-          <w:iCs/>
-          <w:sz w:val="24"/>
-          <w:szCs w:val="24"/>
-        </w:rPr>
-        <w:t xml:space="preserve"> into January, 2 into February, and so on).</w:t>
+        <w:t>Convert the month numbers into characters (f.e: 1 into January, 2 into February, and so on).</w:t>
       </w:r>
     </w:p>
     <w:p>
@@ -2358,7 +2269,7 @@
                                           <pic:cNvPicPr/>
                                         </pic:nvPicPr>
                                         <pic:blipFill>
-                                          <a:blip r:embed="rId11"/>
+                                          <a:blip r:embed="rId16"/>
                                           <a:stretch>
                                             <a:fillRect/>
                                           </a:stretch>
@@ -2433,7 +2344,7 @@
                                     <pic:cNvPicPr/>
                                   </pic:nvPicPr>
                                   <pic:blipFill>
-                                    <a:blip r:embed="rId11"/>
+                                    <a:blip r:embed="rId17"/>
                                     <a:stretch>
                                       <a:fillRect/>
                                     </a:stretch>
@@ -2731,8 +2642,10 @@
         <w:rPr>
           <w:i/>
           <w:iCs/>
-          <w:sz w:val="24"/>
-          <w:szCs w:val="24"/>
+          <w:noProof/>
+          <w:sz w:val="24"/>
+          <w:szCs w:val="24"/>
+          <w:lang w:val="ru-RU" w:eastAsia="ru-RU"/>
         </w:rPr>
         <w:drawing>
           <wp:inline distT="0" distB="0" distL="0" distR="0" wp14:anchorId="2C9BD4EB" wp14:editId="5418D029">
@@ -2750,7 +2663,7 @@
                     <pic:cNvPicPr/>
                   </pic:nvPicPr>
                   <pic:blipFill>
-                    <a:blip r:embed="rId12"/>
+                    <a:blip r:embed="rId18"/>
                     <a:stretch>
                       <a:fillRect/>
                     </a:stretch>
@@ -2783,26 +2696,6 @@
     </w:p>
     <w:p>
       <w:pPr>
-        <w:rPr>
-          <w:i/>
-          <w:iCs/>
-          <w:sz w:val="24"/>
-          <w:szCs w:val="24"/>
-        </w:rPr>
-      </w:pPr>
-    </w:p>
-    <w:p>
-      <w:pPr>
-        <w:rPr>
-          <w:i/>
-          <w:iCs/>
-          <w:sz w:val="24"/>
-          <w:szCs w:val="24"/>
-        </w:rPr>
-      </w:pPr>
-    </w:p>
-    <w:p>
-      <w:pPr>
         <w:pStyle w:val="a4"/>
         <w:rPr>
           <w:i/>
@@ -2829,19 +2722,9 @@
           <w:sz w:val="32"/>
           <w:szCs w:val="32"/>
         </w:rPr>
+        <w:lastRenderedPageBreak/>
         <w:t>Get the useful information.</w:t>
       </w:r>
-    </w:p>
-    <w:p>
-      <w:pPr>
-        <w:pStyle w:val="a4"/>
-        <w:rPr>
-          <w:i/>
-          <w:iCs/>
-          <w:sz w:val="24"/>
-          <w:szCs w:val="24"/>
-        </w:rPr>
-      </w:pPr>
     </w:p>
     <w:p>
       <w:pPr>
@@ -2892,27 +2775,60 @@
           <w:sz w:val="24"/>
           <w:szCs w:val="24"/>
         </w:rPr>
-        <w:t xml:space="preserve">Which month has the highest number of sales (in amounts)? </w:t>
-      </w:r>
-      <w:proofErr w:type="gramStart"/>
-      <w:r>
-        <w:rPr>
-          <w:i/>
-          <w:iCs/>
-          <w:sz w:val="24"/>
-          <w:szCs w:val="24"/>
-        </w:rPr>
-        <w:t>And</w:t>
-      </w:r>
-      <w:proofErr w:type="gramEnd"/>
-      <w:r>
-        <w:rPr>
-          <w:i/>
-          <w:iCs/>
-          <w:sz w:val="24"/>
-          <w:szCs w:val="24"/>
-        </w:rPr>
-        <w:t xml:space="preserve"> how much was that?</w:t>
+        <w:t>Which month has the highest number of sales (in amounts)? And how much was that?</w:t>
+      </w:r>
+    </w:p>
+    <w:p>
+      <w:pPr>
+        <w:rPr>
+          <w:i/>
+          <w:iCs/>
+          <w:sz w:val="24"/>
+          <w:szCs w:val="24"/>
+        </w:rPr>
+      </w:pPr>
+      <w:r>
+        <w:rPr>
+          <w:i/>
+          <w:iCs/>
+          <w:sz w:val="24"/>
+          <w:szCs w:val="24"/>
+        </w:rPr>
+        <w:drawing>
+          <wp:inline distT="0" distB="0" distL="0" distR="0" wp14:anchorId="602B6290" wp14:editId="49F5C6CB">
+            <wp:extent cx="5940425" cy="1417955"/>
+            <wp:effectExtent l="0" t="0" r="3175" b="0"/>
+            <wp:docPr id="7" name="Рисунок 7"/>
+            <wp:cNvGraphicFramePr>
+              <a:graphicFrameLocks xmlns:a="http://schemas.openxmlformats.org/drawingml/2006/main" noChangeAspect="1"/>
+            </wp:cNvGraphicFramePr>
+            <a:graphic xmlns:a="http://schemas.openxmlformats.org/drawingml/2006/main">
+              <a:graphicData uri="http://schemas.openxmlformats.org/drawingml/2006/picture">
+                <pic:pic xmlns:pic="http://schemas.openxmlformats.org/drawingml/2006/picture">
+                  <pic:nvPicPr>
+                    <pic:cNvPr id="1" name=""/>
+                    <pic:cNvPicPr/>
+                  </pic:nvPicPr>
+                  <pic:blipFill>
+                    <a:blip r:embed="rId19"/>
+                    <a:stretch>
+                      <a:fillRect/>
+                    </a:stretch>
+                  </pic:blipFill>
+                  <pic:spPr>
+                    <a:xfrm>
+                      <a:off x="0" y="0"/>
+                      <a:ext cx="5940425" cy="1417955"/>
+                    </a:xfrm>
+                    <a:prstGeom prst="rect">
+                      <a:avLst/>
+                    </a:prstGeom>
+                  </pic:spPr>
+                </pic:pic>
+              </a:graphicData>
+            </a:graphic>
+          </wp:inline>
+        </w:drawing>
       </w:r>
     </w:p>
     <w:p>
@@ -2941,6 +2857,69 @@
     </w:p>
     <w:p>
       <w:pPr>
+        <w:rPr>
+          <w:i/>
+          <w:iCs/>
+          <w:sz w:val="24"/>
+          <w:szCs w:val="24"/>
+        </w:rPr>
+      </w:pPr>
+      <w:r>
+        <w:rPr>
+          <w:i/>
+          <w:iCs/>
+          <w:sz w:val="24"/>
+          <w:szCs w:val="24"/>
+        </w:rPr>
+        <w:drawing>
+          <wp:inline distT="0" distB="0" distL="0" distR="0" wp14:anchorId="41BF1250" wp14:editId="544A3C97">
+            <wp:extent cx="6095779" cy="3139440"/>
+            <wp:effectExtent l="0" t="0" r="635" b="3810"/>
+            <wp:docPr id="15" name="Рисунок 15"/>
+            <wp:cNvGraphicFramePr>
+              <a:graphicFrameLocks xmlns:a="http://schemas.openxmlformats.org/drawingml/2006/main" noChangeAspect="1"/>
+            </wp:cNvGraphicFramePr>
+            <a:graphic xmlns:a="http://schemas.openxmlformats.org/drawingml/2006/main">
+              <a:graphicData uri="http://schemas.openxmlformats.org/drawingml/2006/picture">
+                <pic:pic xmlns:pic="http://schemas.openxmlformats.org/drawingml/2006/picture">
+                  <pic:nvPicPr>
+                    <pic:cNvPr id="1" name=""/>
+                    <pic:cNvPicPr/>
+                  </pic:nvPicPr>
+                  <pic:blipFill>
+                    <a:blip r:embed="rId20"/>
+                    <a:stretch>
+                      <a:fillRect/>
+                    </a:stretch>
+                  </pic:blipFill>
+                  <pic:spPr>
+                    <a:xfrm>
+                      <a:off x="0" y="0"/>
+                      <a:ext cx="6100995" cy="3142127"/>
+                    </a:xfrm>
+                    <a:prstGeom prst="rect">
+                      <a:avLst/>
+                    </a:prstGeom>
+                  </pic:spPr>
+                </pic:pic>
+              </a:graphicData>
+            </a:graphic>
+          </wp:inline>
+        </w:drawing>
+      </w:r>
+    </w:p>
+    <w:p>
+      <w:pPr>
+        <w:rPr>
+          <w:i/>
+          <w:iCs/>
+          <w:sz w:val="24"/>
+          <w:szCs w:val="24"/>
+        </w:rPr>
+      </w:pPr>
+    </w:p>
+    <w:p>
+      <w:pPr>
         <w:pStyle w:val="a4"/>
         <w:numPr>
           <w:ilvl w:val="0"/>
@@ -2965,6 +2944,59 @@
     </w:p>
     <w:p>
       <w:pPr>
+        <w:rPr>
+          <w:i/>
+          <w:iCs/>
+          <w:sz w:val="24"/>
+          <w:szCs w:val="24"/>
+        </w:rPr>
+      </w:pPr>
+      <w:r>
+        <w:rPr>
+          <w:i/>
+          <w:iCs/>
+          <w:sz w:val="24"/>
+          <w:szCs w:val="24"/>
+        </w:rPr>
+        <w:drawing>
+          <wp:inline distT="0" distB="0" distL="0" distR="0" wp14:anchorId="0E375C72" wp14:editId="21A2C75B">
+            <wp:extent cx="2971800" cy="2322621"/>
+            <wp:effectExtent l="0" t="0" r="0" b="1905"/>
+            <wp:docPr id="19" name="Рисунок 19"/>
+            <wp:cNvGraphicFramePr>
+              <a:graphicFrameLocks xmlns:a="http://schemas.openxmlformats.org/drawingml/2006/main" noChangeAspect="1"/>
+            </wp:cNvGraphicFramePr>
+            <a:graphic xmlns:a="http://schemas.openxmlformats.org/drawingml/2006/main">
+              <a:graphicData uri="http://schemas.openxmlformats.org/drawingml/2006/picture">
+                <pic:pic xmlns:pic="http://schemas.openxmlformats.org/drawingml/2006/picture">
+                  <pic:nvPicPr>
+                    <pic:cNvPr id="1" name=""/>
+                    <pic:cNvPicPr/>
+                  </pic:nvPicPr>
+                  <pic:blipFill>
+                    <a:blip r:embed="rId21"/>
+                    <a:stretch>
+                      <a:fillRect/>
+                    </a:stretch>
+                  </pic:blipFill>
+                  <pic:spPr>
+                    <a:xfrm>
+                      <a:off x="0" y="0"/>
+                      <a:ext cx="3000586" cy="2345119"/>
+                    </a:xfrm>
+                    <a:prstGeom prst="rect">
+                      <a:avLst/>
+                    </a:prstGeom>
+                  </pic:spPr>
+                </pic:pic>
+              </a:graphicData>
+            </a:graphic>
+          </wp:inline>
+        </w:drawing>
+      </w:r>
+    </w:p>
+    <w:p>
+      <w:pPr>
         <w:pStyle w:val="a4"/>
         <w:numPr>
           <w:ilvl w:val="0"/>
@@ -2977,29 +3009,85 @@
           <w:szCs w:val="24"/>
         </w:rPr>
       </w:pPr>
+      <w:r>
+        <w:rPr>
+          <w:i/>
+          <w:iCs/>
+          <w:sz w:val="24"/>
+          <w:szCs w:val="24"/>
+        </w:rPr>
+        <w:lastRenderedPageBreak/>
+        <w:t>At what time of the day the highest amount of money is spent on sales?</w:t>
+      </w:r>
+    </w:p>
+    <w:p>
+      <w:pPr>
+        <w:rPr>
+          <w:i/>
+          <w:iCs/>
+          <w:sz w:val="24"/>
+          <w:szCs w:val="24"/>
+          <w:lang w:val="ru-RU"/>
+        </w:rPr>
+      </w:pPr>
+    </w:p>
+    <w:p>
+      <w:pPr>
+        <w:rPr>
+          <w:i/>
+          <w:iCs/>
+          <w:sz w:val="24"/>
+          <w:szCs w:val="24"/>
+          <w:lang w:val="ru-RU"/>
+        </w:rPr>
+      </w:pPr>
+    </w:p>
+    <w:p>
+      <w:pPr>
+        <w:rPr>
+          <w:i/>
+          <w:iCs/>
+          <w:sz w:val="24"/>
+          <w:szCs w:val="24"/>
+          <w:lang w:val="ru-RU"/>
+        </w:rPr>
+      </w:pPr>
+    </w:p>
+    <w:p>
+      <w:pPr>
+        <w:rPr>
+          <w:i/>
+          <w:iCs/>
+          <w:sz w:val="24"/>
+          <w:szCs w:val="24"/>
+          <w:lang w:val="ru-RU"/>
+        </w:rPr>
+      </w:pPr>
+    </w:p>
+    <w:p>
+      <w:pPr>
+        <w:rPr>
+          <w:i/>
+          <w:iCs/>
+          <w:sz w:val="24"/>
+          <w:szCs w:val="24"/>
+          <w:lang w:val="ru-RU"/>
+        </w:rPr>
+      </w:pPr>
+    </w:p>
+    <w:p>
+      <w:pPr>
+        <w:rPr>
+          <w:i/>
+          <w:iCs/>
+          <w:sz w:val="24"/>
+          <w:szCs w:val="24"/>
+          <w:lang w:val="ru-RU"/>
+        </w:rPr>
+      </w:pPr>
       <w:bookmarkStart w:id="0" w:name="_GoBack"/>
-      <w:r>
-        <w:rPr>
-          <w:i/>
-          <w:iCs/>
-          <w:sz w:val="24"/>
-          <w:szCs w:val="24"/>
-        </w:rPr>
-        <w:t xml:space="preserve">At what time of the day the highest amount of money is spent on </w:t>
-      </w:r>
-      <w:proofErr w:type="gramStart"/>
-      <w:r>
-        <w:rPr>
-          <w:i/>
-          <w:iCs/>
-          <w:sz w:val="24"/>
-          <w:szCs w:val="24"/>
-        </w:rPr>
-        <w:t>sales?</w:t>
-      </w:r>
-      <w:proofErr w:type="gramEnd"/>
-    </w:p>
-    <w:bookmarkEnd w:id="0"/>
+      <w:bookmarkEnd w:id="0"/>
+    </w:p>
     <w:p>
       <w:pPr>
         <w:pStyle w:val="a4"/>
@@ -3108,27 +3196,7 @@
           <w:sz w:val="24"/>
           <w:szCs w:val="24"/>
         </w:rPr>
-        <w:t xml:space="preserve">Plot the bar chart that represents different items bought on the x-axis and how many of them </w:t>
-      </w:r>
-      <w:proofErr w:type="gramStart"/>
-      <w:r>
-        <w:rPr>
-          <w:i/>
-          <w:iCs/>
-          <w:sz w:val="24"/>
-          <w:szCs w:val="24"/>
-        </w:rPr>
-        <w:t>were sold</w:t>
-      </w:r>
-      <w:proofErr w:type="gramEnd"/>
-      <w:r>
-        <w:rPr>
-          <w:i/>
-          <w:iCs/>
-          <w:sz w:val="24"/>
-          <w:szCs w:val="24"/>
-        </w:rPr>
-        <w:t xml:space="preserve"> on the y-axis.</w:t>
+        <w:t>Plot the bar chart that represents different items bought on the x-axis and how many of them were sold on the y-axis.</w:t>
       </w:r>
     </w:p>
     <w:p>
@@ -3182,27 +3250,7 @@
           <w:sz w:val="24"/>
           <w:szCs w:val="24"/>
         </w:rPr>
-        <w:t xml:space="preserve">Plot a pie char that represents each month as the piece of the pie, showing how much sales </w:t>
-      </w:r>
-      <w:proofErr w:type="gramStart"/>
-      <w:r>
-        <w:rPr>
-          <w:i/>
-          <w:iCs/>
-          <w:sz w:val="24"/>
-          <w:szCs w:val="24"/>
-        </w:rPr>
-        <w:t>are generally done</w:t>
-      </w:r>
-      <w:proofErr w:type="gramEnd"/>
-      <w:r>
-        <w:rPr>
-          <w:i/>
-          <w:iCs/>
-          <w:sz w:val="24"/>
-          <w:szCs w:val="24"/>
-        </w:rPr>
-        <w:t>.</w:t>
+        <w:t>Plot a pie char that represents each month as the piece of the pie, showing how much sales are generally done.</w:t>
       </w:r>
     </w:p>
     <w:p>
@@ -3395,17 +3443,7 @@
           <w:sz w:val="24"/>
           <w:szCs w:val="24"/>
         </w:rPr>
-        <w:t xml:space="preserve">Referring to the question 1 of the </w:t>
-      </w:r>
-      <w:proofErr w:type="gramStart"/>
-      <w:r>
-        <w:rPr>
-          <w:i/>
-          <w:iCs/>
-          <w:sz w:val="24"/>
-          <w:szCs w:val="24"/>
-        </w:rPr>
-        <w:t>4</w:t>
+        <w:t>Referring to the question 1 of the 4</w:t>
       </w:r>
       <w:r>
         <w:rPr>
@@ -3417,7 +3455,6 @@
         </w:rPr>
         <w:t>th</w:t>
       </w:r>
-      <w:proofErr w:type="gramEnd"/>
       <w:r>
         <w:rPr>
           <w:i/>

</xml_diff>

<commit_message>
answ.docx file has been finished
</commit_message>
<xml_diff>
--- a/answ.docx
+++ b/answ.docx
@@ -3109,8 +3109,6 @@
           </wp:inline>
         </w:drawing>
       </w:r>
-      <w:bookmarkStart w:id="0" w:name="_GoBack"/>
-      <w:bookmarkEnd w:id="0"/>
     </w:p>
     <w:p>
       <w:pPr>
@@ -3157,60 +3155,62 @@
           <w:szCs w:val="24"/>
         </w:rPr>
       </w:pPr>
-    </w:p>
-    <w:p>
-      <w:pPr>
-        <w:rPr>
-          <w:i/>
-          <w:iCs/>
-          <w:sz w:val="24"/>
-          <w:szCs w:val="24"/>
-        </w:rPr>
-      </w:pPr>
-    </w:p>
-    <w:p>
-      <w:pPr>
-        <w:rPr>
-          <w:i/>
-          <w:iCs/>
-          <w:sz w:val="24"/>
-          <w:szCs w:val="24"/>
-        </w:rPr>
-      </w:pPr>
-    </w:p>
-    <w:p>
-      <w:pPr>
-        <w:rPr>
-          <w:i/>
-          <w:iCs/>
-          <w:sz w:val="24"/>
-          <w:szCs w:val="24"/>
-        </w:rPr>
-      </w:pPr>
-    </w:p>
-    <w:p>
-      <w:pPr>
-        <w:rPr>
-          <w:i/>
-          <w:iCs/>
-          <w:sz w:val="24"/>
-          <w:szCs w:val="24"/>
-        </w:rPr>
-      </w:pPr>
-    </w:p>
-    <w:p>
-      <w:pPr>
-        <w:rPr>
-          <w:i/>
-          <w:iCs/>
-          <w:sz w:val="24"/>
-          <w:szCs w:val="24"/>
-        </w:rPr>
-      </w:pPr>
-    </w:p>
-    <w:p>
-      <w:pPr>
-        <w:pStyle w:val="a4"/>
+      <w:r>
+        <w:rPr>
+          <w:i/>
+          <w:iCs/>
+          <w:sz w:val="24"/>
+          <w:szCs w:val="24"/>
+        </w:rPr>
+        <w:drawing>
+          <wp:inline distT="0" distB="0" distL="0" distR="0" wp14:anchorId="4993F5B8" wp14:editId="3E75A4F5">
+            <wp:extent cx="6101715" cy="3772562"/>
+            <wp:effectExtent l="0" t="0" r="0" b="0"/>
+            <wp:docPr id="16" name="Рисунок 16"/>
+            <wp:cNvGraphicFramePr>
+              <a:graphicFrameLocks xmlns:a="http://schemas.openxmlformats.org/drawingml/2006/main" noChangeAspect="1"/>
+            </wp:cNvGraphicFramePr>
+            <a:graphic xmlns:a="http://schemas.openxmlformats.org/drawingml/2006/main">
+              <a:graphicData uri="http://schemas.openxmlformats.org/drawingml/2006/picture">
+                <pic:pic xmlns:pic="http://schemas.openxmlformats.org/drawingml/2006/picture">
+                  <pic:nvPicPr>
+                    <pic:cNvPr id="1" name=""/>
+                    <pic:cNvPicPr/>
+                  </pic:nvPicPr>
+                  <pic:blipFill>
+                    <a:blip r:embed="rId22"/>
+                    <a:stretch>
+                      <a:fillRect/>
+                    </a:stretch>
+                  </pic:blipFill>
+                  <pic:spPr>
+                    <a:xfrm>
+                      <a:off x="0" y="0"/>
+                      <a:ext cx="6105382" cy="3774829"/>
+                    </a:xfrm>
+                    <a:prstGeom prst="rect">
+                      <a:avLst/>
+                    </a:prstGeom>
+                  </pic:spPr>
+                </pic:pic>
+              </a:graphicData>
+            </a:graphic>
+          </wp:inline>
+        </w:drawing>
+      </w:r>
+    </w:p>
+    <w:p>
+      <w:pPr>
+        <w:rPr>
+          <w:i/>
+          <w:iCs/>
+          <w:sz w:val="24"/>
+          <w:szCs w:val="24"/>
+        </w:rPr>
+      </w:pPr>
+    </w:p>
+    <w:p>
+      <w:pPr>
         <w:rPr>
           <w:i/>
           <w:iCs/>
@@ -3241,15 +3241,6 @@
     </w:p>
     <w:p>
       <w:pPr>
-        <w:rPr>
-          <w:sz w:val="32"/>
-          <w:szCs w:val="32"/>
-          <w:lang w:val="ru-RU"/>
-        </w:rPr>
-      </w:pPr>
-    </w:p>
-    <w:p>
-      <w:pPr>
         <w:ind w:left="324"/>
         <w:rPr>
           <w:i/>
@@ -3341,33 +3332,58 @@
     </w:p>
     <w:p>
       <w:pPr>
-        <w:rPr>
-          <w:i/>
-          <w:iCs/>
-          <w:sz w:val="24"/>
-          <w:szCs w:val="24"/>
-        </w:rPr>
-      </w:pPr>
-    </w:p>
-    <w:p>
-      <w:pPr>
-        <w:rPr>
-          <w:i/>
-          <w:iCs/>
-          <w:sz w:val="24"/>
-          <w:szCs w:val="24"/>
-        </w:rPr>
-      </w:pPr>
-    </w:p>
-    <w:p>
-      <w:pPr>
-        <w:rPr>
-          <w:i/>
-          <w:iCs/>
-          <w:sz w:val="24"/>
-          <w:szCs w:val="24"/>
-        </w:rPr>
-      </w:pPr>
+        <w:pStyle w:val="a4"/>
+        <w:ind w:left="1080"/>
+        <w:rPr>
+          <w:i/>
+          <w:iCs/>
+          <w:sz w:val="24"/>
+          <w:szCs w:val="24"/>
+        </w:rPr>
+      </w:pPr>
+      <w:r>
+        <w:rPr>
+          <w:i/>
+          <w:iCs/>
+          <w:sz w:val="24"/>
+          <w:szCs w:val="24"/>
+        </w:rPr>
+        <w:drawing>
+          <wp:inline distT="0" distB="0" distL="0" distR="0" wp14:anchorId="3CE029F3" wp14:editId="2587745C">
+            <wp:extent cx="5218430" cy="3129943"/>
+            <wp:effectExtent l="0" t="0" r="1270" b="0"/>
+            <wp:docPr id="20" name="Рисунок 20"/>
+            <wp:cNvGraphicFramePr>
+              <a:graphicFrameLocks xmlns:a="http://schemas.openxmlformats.org/drawingml/2006/main" noChangeAspect="1"/>
+            </wp:cNvGraphicFramePr>
+            <a:graphic xmlns:a="http://schemas.openxmlformats.org/drawingml/2006/main">
+              <a:graphicData uri="http://schemas.openxmlformats.org/drawingml/2006/picture">
+                <pic:pic xmlns:pic="http://schemas.openxmlformats.org/drawingml/2006/picture">
+                  <pic:nvPicPr>
+                    <pic:cNvPr id="1" name=""/>
+                    <pic:cNvPicPr/>
+                  </pic:nvPicPr>
+                  <pic:blipFill>
+                    <a:blip r:embed="rId23"/>
+                    <a:stretch>
+                      <a:fillRect/>
+                    </a:stretch>
+                  </pic:blipFill>
+                  <pic:spPr>
+                    <a:xfrm>
+                      <a:off x="0" y="0"/>
+                      <a:ext cx="5244238" cy="3145422"/>
+                    </a:xfrm>
+                    <a:prstGeom prst="rect">
+                      <a:avLst/>
+                    </a:prstGeom>
+                  </pic:spPr>
+                </pic:pic>
+              </a:graphicData>
+            </a:graphic>
+          </wp:inline>
+        </w:drawing>
+      </w:r>
     </w:p>
     <w:p>
       <w:pPr>
@@ -3390,6 +3406,7 @@
           <w:sz w:val="24"/>
           <w:szCs w:val="24"/>
         </w:rPr>
+        <w:lastRenderedPageBreak/>
         <w:t xml:space="preserve">Plot a pie char that represents each month as the piece of the pie, showing how much sales </w:t>
       </w:r>
       <w:proofErr w:type="gramStart"/>
@@ -3412,6 +3429,18 @@
         </w:rPr>
         <w:t>.</w:t>
       </w:r>
+    </w:p>
+    <w:p>
+      <w:pPr>
+        <w:pStyle w:val="a4"/>
+        <w:ind w:left="1080"/>
+        <w:rPr>
+          <w:i/>
+          <w:iCs/>
+          <w:sz w:val="24"/>
+          <w:szCs w:val="24"/>
+        </w:rPr>
+      </w:pPr>
     </w:p>
     <w:p>
       <w:pPr>
@@ -3421,30 +3450,56 @@
           <w:szCs w:val="32"/>
         </w:rPr>
       </w:pPr>
-    </w:p>
-    <w:p>
-      <w:pPr>
-        <w:jc w:val="both"/>
-        <w:rPr>
-          <w:i/>
-          <w:iCs/>
-          <w:sz w:val="24"/>
-          <w:szCs w:val="24"/>
-        </w:rPr>
-      </w:pPr>
-    </w:p>
-    <w:p>
-      <w:pPr>
-        <w:rPr>
-          <w:color w:val="0070C0"/>
-        </w:rPr>
-      </w:pPr>
-      <w:r>
-        <w:rPr>
-          <w:color w:val="0070C0"/>
-        </w:rPr>
-        <w:t xml:space="preserve"> </w:t>
-      </w:r>
+      <w:r>
+        <w:rPr>
+          <w:sz w:val="32"/>
+          <w:szCs w:val="32"/>
+        </w:rPr>
+        <w:drawing>
+          <wp:inline distT="0" distB="0" distL="0" distR="0" wp14:anchorId="64A7B638" wp14:editId="13A87270">
+            <wp:extent cx="5940425" cy="4640580"/>
+            <wp:effectExtent l="0" t="0" r="3175" b="7620"/>
+            <wp:docPr id="21" name="Рисунок 21"/>
+            <wp:cNvGraphicFramePr>
+              <a:graphicFrameLocks xmlns:a="http://schemas.openxmlformats.org/drawingml/2006/main" noChangeAspect="1"/>
+            </wp:cNvGraphicFramePr>
+            <a:graphic xmlns:a="http://schemas.openxmlformats.org/drawingml/2006/main">
+              <a:graphicData uri="http://schemas.openxmlformats.org/drawingml/2006/picture">
+                <pic:pic xmlns:pic="http://schemas.openxmlformats.org/drawingml/2006/picture">
+                  <pic:nvPicPr>
+                    <pic:cNvPr id="1" name=""/>
+                    <pic:cNvPicPr/>
+                  </pic:nvPicPr>
+                  <pic:blipFill>
+                    <a:blip r:embed="rId24"/>
+                    <a:stretch>
+                      <a:fillRect/>
+                    </a:stretch>
+                  </pic:blipFill>
+                  <pic:spPr>
+                    <a:xfrm>
+                      <a:off x="0" y="0"/>
+                      <a:ext cx="5940425" cy="4640580"/>
+                    </a:xfrm>
+                    <a:prstGeom prst="rect">
+                      <a:avLst/>
+                    </a:prstGeom>
+                  </pic:spPr>
+                </pic:pic>
+              </a:graphicData>
+            </a:graphic>
+          </wp:inline>
+        </w:drawing>
+      </w:r>
+    </w:p>
+    <w:p>
+      <w:pPr>
+        <w:ind w:left="324"/>
+        <w:rPr>
+          <w:sz w:val="32"/>
+          <w:szCs w:val="32"/>
+        </w:rPr>
+      </w:pPr>
     </w:p>
     <w:p>
       <w:pPr>
@@ -3469,18 +3524,6 @@
     <w:p>
       <w:pPr>
         <w:pStyle w:val="a4"/>
-        <w:ind w:left="684"/>
-        <w:rPr>
-          <w:i/>
-          <w:iCs/>
-          <w:sz w:val="24"/>
-          <w:szCs w:val="24"/>
-        </w:rPr>
-      </w:pPr>
-    </w:p>
-    <w:p>
-      <w:pPr>
-        <w:pStyle w:val="a4"/>
         <w:ind w:left="684" w:hanging="414"/>
         <w:rPr>
           <w:i/>
@@ -3498,18 +3541,6 @@
         </w:rPr>
         <w:t>Tasks:</w:t>
       </w:r>
-    </w:p>
-    <w:p>
-      <w:pPr>
-        <w:pStyle w:val="a4"/>
-        <w:ind w:left="684"/>
-        <w:rPr>
-          <w:i/>
-          <w:iCs/>
-          <w:sz w:val="24"/>
-          <w:szCs w:val="24"/>
-        </w:rPr>
-      </w:pPr>
     </w:p>
     <w:p>
       <w:pPr>
@@ -3579,8 +3610,112 @@
           <w:sz w:val="24"/>
           <w:szCs w:val="24"/>
         </w:rPr>
-        <w:tab/>
-      </w:r>
+        <w:drawing>
+          <wp:inline distT="0" distB="0" distL="0" distR="0" wp14:anchorId="33F8A934" wp14:editId="586DF763">
+            <wp:extent cx="3054930" cy="2667635"/>
+            <wp:effectExtent l="0" t="0" r="0" b="0"/>
+            <wp:docPr id="22" name="Рисунок 22"/>
+            <wp:cNvGraphicFramePr>
+              <a:graphicFrameLocks xmlns:a="http://schemas.openxmlformats.org/drawingml/2006/main" noChangeAspect="1"/>
+            </wp:cNvGraphicFramePr>
+            <a:graphic xmlns:a="http://schemas.openxmlformats.org/drawingml/2006/main">
+              <a:graphicData uri="http://schemas.openxmlformats.org/drawingml/2006/picture">
+                <pic:pic xmlns:pic="http://schemas.openxmlformats.org/drawingml/2006/picture">
+                  <pic:nvPicPr>
+                    <pic:cNvPr id="1" name=""/>
+                    <pic:cNvPicPr/>
+                  </pic:nvPicPr>
+                  <pic:blipFill>
+                    <a:blip r:embed="rId25"/>
+                    <a:stretch>
+                      <a:fillRect/>
+                    </a:stretch>
+                  </pic:blipFill>
+                  <pic:spPr>
+                    <a:xfrm>
+                      <a:off x="0" y="0"/>
+                      <a:ext cx="3072276" cy="2682782"/>
+                    </a:xfrm>
+                    <a:prstGeom prst="rect">
+                      <a:avLst/>
+                    </a:prstGeom>
+                  </pic:spPr>
+                </pic:pic>
+              </a:graphicData>
+            </a:graphic>
+          </wp:inline>
+        </w:drawing>
+      </w:r>
+    </w:p>
+    <w:p>
+      <w:pPr>
+        <w:tabs>
+          <w:tab w:val="left" w:pos="3960"/>
+        </w:tabs>
+        <w:rPr>
+          <w:i/>
+          <w:iCs/>
+          <w:sz w:val="24"/>
+          <w:szCs w:val="24"/>
+        </w:rPr>
+      </w:pPr>
+      <w:r>
+        <w:rPr>
+          <w:i/>
+          <w:iCs/>
+          <w:sz w:val="24"/>
+          <w:szCs w:val="24"/>
+        </w:rPr>
+        <w:lastRenderedPageBreak/>
+        <w:drawing>
+          <wp:inline distT="0" distB="0" distL="0" distR="0" wp14:anchorId="470529F9" wp14:editId="5A99F2A5">
+            <wp:extent cx="5052479" cy="3858895"/>
+            <wp:effectExtent l="0" t="0" r="0" b="8255"/>
+            <wp:docPr id="23" name="Рисунок 23"/>
+            <wp:cNvGraphicFramePr>
+              <a:graphicFrameLocks xmlns:a="http://schemas.openxmlformats.org/drawingml/2006/main" noChangeAspect="1"/>
+            </wp:cNvGraphicFramePr>
+            <a:graphic xmlns:a="http://schemas.openxmlformats.org/drawingml/2006/main">
+              <a:graphicData uri="http://schemas.openxmlformats.org/drawingml/2006/picture">
+                <pic:pic xmlns:pic="http://schemas.openxmlformats.org/drawingml/2006/picture">
+                  <pic:nvPicPr>
+                    <pic:cNvPr id="1" name=""/>
+                    <pic:cNvPicPr/>
+                  </pic:nvPicPr>
+                  <pic:blipFill>
+                    <a:blip r:embed="rId26"/>
+                    <a:stretch>
+                      <a:fillRect/>
+                    </a:stretch>
+                  </pic:blipFill>
+                  <pic:spPr>
+                    <a:xfrm>
+                      <a:off x="0" y="0"/>
+                      <a:ext cx="5062104" cy="3866246"/>
+                    </a:xfrm>
+                    <a:prstGeom prst="rect">
+                      <a:avLst/>
+                    </a:prstGeom>
+                  </pic:spPr>
+                </pic:pic>
+              </a:graphicData>
+            </a:graphic>
+          </wp:inline>
+        </w:drawing>
+      </w:r>
+    </w:p>
+    <w:p>
+      <w:pPr>
+        <w:tabs>
+          <w:tab w:val="left" w:pos="3960"/>
+        </w:tabs>
+        <w:rPr>
+          <w:i/>
+          <w:iCs/>
+          <w:sz w:val="24"/>
+          <w:szCs w:val="24"/>
+        </w:rPr>
+      </w:pPr>
     </w:p>
     <w:p>
       <w:pPr>
@@ -3639,6 +3774,69 @@
     <w:p>
       <w:pPr>
         <w:rPr>
+          <w:i/>
+          <w:iCs/>
+          <w:sz w:val="24"/>
+          <w:szCs w:val="24"/>
+        </w:rPr>
+      </w:pPr>
+      <w:r>
+        <w:rPr>
+          <w:i/>
+          <w:iCs/>
+          <w:sz w:val="24"/>
+          <w:szCs w:val="24"/>
+        </w:rPr>
+        <w:drawing>
+          <wp:inline distT="0" distB="0" distL="0" distR="0" wp14:anchorId="10F75F92" wp14:editId="6D808F10">
+            <wp:extent cx="4252643" cy="3474720"/>
+            <wp:effectExtent l="0" t="0" r="0" b="0"/>
+            <wp:docPr id="24" name="Рисунок 24"/>
+            <wp:cNvGraphicFramePr>
+              <a:graphicFrameLocks xmlns:a="http://schemas.openxmlformats.org/drawingml/2006/main" noChangeAspect="1"/>
+            </wp:cNvGraphicFramePr>
+            <a:graphic xmlns:a="http://schemas.openxmlformats.org/drawingml/2006/main">
+              <a:graphicData uri="http://schemas.openxmlformats.org/drawingml/2006/picture">
+                <pic:pic xmlns:pic="http://schemas.openxmlformats.org/drawingml/2006/picture">
+                  <pic:nvPicPr>
+                    <pic:cNvPr id="1" name=""/>
+                    <pic:cNvPicPr/>
+                  </pic:nvPicPr>
+                  <pic:blipFill>
+                    <a:blip r:embed="rId27"/>
+                    <a:stretch>
+                      <a:fillRect/>
+                    </a:stretch>
+                  </pic:blipFill>
+                  <pic:spPr>
+                    <a:xfrm>
+                      <a:off x="0" y="0"/>
+                      <a:ext cx="4271673" cy="3490269"/>
+                    </a:xfrm>
+                    <a:prstGeom prst="rect">
+                      <a:avLst/>
+                    </a:prstGeom>
+                  </pic:spPr>
+                </pic:pic>
+              </a:graphicData>
+            </a:graphic>
+          </wp:inline>
+        </w:drawing>
+      </w:r>
+    </w:p>
+    <w:p>
+      <w:pPr>
+        <w:rPr>
+          <w:i/>
+          <w:iCs/>
+          <w:sz w:val="24"/>
+          <w:szCs w:val="24"/>
+        </w:rPr>
+      </w:pPr>
+    </w:p>
+    <w:p>
+      <w:pPr>
+        <w:rPr>
           <w:sz w:val="28"/>
           <w:szCs w:val="28"/>
         </w:rPr>
@@ -3658,8 +3856,9 @@
         </w:rPr>
         <w:t xml:space="preserve">  Score: __/5</w:t>
       </w:r>
-    </w:p>
-    <w:p/>
+      <w:bookmarkStart w:id="0" w:name="_GoBack"/>
+      <w:bookmarkEnd w:id="0"/>
+    </w:p>
     <w:sectPr>
       <w:pgSz w:w="11906" w:h="16838"/>
       <w:pgMar w:top="1134" w:right="850" w:bottom="1134" w:left="1701" w:header="708" w:footer="708" w:gutter="0"/>

</xml_diff>